<commit_message>
update cv lettre de motivation
</commit_message>
<xml_diff>
--- a/file/CV_LOIC_MACE.docx
+++ b/file/CV_LOIC_MACE.docx
@@ -24,7 +24,7 @@
         <mc:AlternateContent>
           <mc:Choice Requires="wps">
             <w:drawing>
-              <wp:anchor distT="0" distB="0" distL="114300" distR="114300" simplePos="0" relativeHeight="251777024" behindDoc="0" locked="0" layoutInCell="1" allowOverlap="1" wp14:anchorId="5554736A" wp14:editId="23DC9E40">
+              <wp:anchor distT="0" distB="0" distL="114300" distR="114300" simplePos="0" relativeHeight="251777024" behindDoc="0" locked="0" layoutInCell="1" allowOverlap="1" wp14:anchorId="1507CC1E" wp14:editId="672E5C29">
                 <wp:simplePos x="0" y="0"/>
                 <wp:positionH relativeFrom="column">
                   <wp:posOffset>-911225</wp:posOffset>
@@ -136,7 +136,7 @@
         <mc:AlternateContent>
           <mc:Choice Requires="wps">
             <w:drawing>
-              <wp:anchor distT="0" distB="0" distL="114300" distR="114300" simplePos="0" relativeHeight="251778048" behindDoc="0" locked="0" layoutInCell="1" allowOverlap="1" wp14:anchorId="2F8859CD" wp14:editId="54BF8047">
+              <wp:anchor distT="0" distB="0" distL="114300" distR="114300" simplePos="0" relativeHeight="251778048" behindDoc="0" locked="0" layoutInCell="1" allowOverlap="1" wp14:anchorId="789272BF" wp14:editId="25491222">
                 <wp:simplePos x="0" y="0"/>
                 <wp:positionH relativeFrom="column">
                   <wp:posOffset>2503170</wp:posOffset>
@@ -267,7 +267,7 @@
         <mc:AlternateContent>
           <mc:Choice Requires="wps">
             <w:drawing>
-              <wp:anchor distT="0" distB="0" distL="114300" distR="114300" simplePos="0" relativeHeight="251779072" behindDoc="0" locked="0" layoutInCell="1" allowOverlap="1" wp14:anchorId="5ABF0417" wp14:editId="51A90067">
+              <wp:anchor distT="0" distB="0" distL="114300" distR="114300" simplePos="0" relativeHeight="251779072" behindDoc="0" locked="0" layoutInCell="1" allowOverlap="1" wp14:anchorId="7F4968DB" wp14:editId="3E4896D7">
                 <wp:simplePos x="0" y="0"/>
                 <wp:positionH relativeFrom="column">
                   <wp:posOffset>1727200</wp:posOffset>
@@ -374,7 +374,7 @@
         <mc:AlternateContent>
           <mc:Choice Requires="wps">
             <w:drawing>
-              <wp:anchor distT="0" distB="0" distL="114300" distR="114300" simplePos="0" relativeHeight="251780096" behindDoc="0" locked="0" layoutInCell="1" allowOverlap="1" wp14:anchorId="2990185D" wp14:editId="1803617C">
+              <wp:anchor distT="0" distB="0" distL="114300" distR="114300" simplePos="0" relativeHeight="251780096" behindDoc="0" locked="0" layoutInCell="1" allowOverlap="1" wp14:anchorId="01CF848F" wp14:editId="111D1C3F">
                 <wp:simplePos x="0" y="0"/>
                 <wp:positionH relativeFrom="column">
                   <wp:posOffset>1727768</wp:posOffset>
@@ -523,7 +523,7 @@
           <w:noProof/>
         </w:rPr>
         <w:drawing>
-          <wp:anchor distT="0" distB="0" distL="114300" distR="114300" simplePos="0" relativeHeight="251760640" behindDoc="0" locked="0" layoutInCell="1" hidden="0" allowOverlap="1" wp14:anchorId="52FD8F2A" wp14:editId="646A1D31">
+          <wp:anchor distT="0" distB="0" distL="114300" distR="114300" simplePos="0" relativeHeight="251760640" behindDoc="0" locked="0" layoutInCell="1" hidden="0" allowOverlap="1" wp14:anchorId="24D15C81" wp14:editId="0ED69383">
             <wp:simplePos x="0" y="0"/>
             <wp:positionH relativeFrom="column">
               <wp:posOffset>5090160</wp:posOffset>
@@ -835,7 +835,7 @@
               <mc:AlternateContent>
                 <mc:Choice Requires="wpg">
                   <w:drawing>
-                    <wp:anchor distT="0" distB="0" distL="114300" distR="114300" simplePos="0" relativeHeight="251770880" behindDoc="0" locked="0" layoutInCell="1" allowOverlap="1">
+                    <wp:anchor distT="0" distB="0" distL="114300" distR="114300" simplePos="0" relativeHeight="251770880" behindDoc="0" locked="0" layoutInCell="1" allowOverlap="1" wp14:anchorId="58E5C97A" wp14:editId="65900E05">
                       <wp:simplePos x="0" y="0"/>
                       <wp:positionH relativeFrom="column">
                         <wp:posOffset>865505</wp:posOffset>
@@ -872,7 +872,7 @@
                                 </a:xfrm>
                               </wpg:grpSpPr>
                               <wps:wsp>
-                                <wps:cNvPr id="2" name="Organigramme : Connecteur 2"/>
+                                <wps:cNvPr id="5" name="Organigramme : Connecteur 2"/>
                                 <wps:cNvSpPr/>
                                 <wps:spPr>
                                   <a:xfrm>
@@ -907,7 +907,7 @@
                                 </wps:bodyPr>
                               </wps:wsp>
                               <wps:wsp>
-                                <wps:cNvPr id="3" name="Organigramme : Connecteur 3"/>
+                                <wps:cNvPr id="7" name="Organigramme : Connecteur 3"/>
                                 <wps:cNvSpPr/>
                                 <wps:spPr>
                                   <a:xfrm>
@@ -945,7 +945,7 @@
                                 </wps:bodyPr>
                               </wps:wsp>
                               <wps:wsp>
-                                <wps:cNvPr id="7" name="Organigramme : Connecteur 7"/>
+                                <wps:cNvPr id="9" name="Organigramme : Connecteur 7"/>
                                 <wps:cNvSpPr/>
                                 <wps:spPr>
                                   <a:xfrm>
@@ -1014,11 +1014,6 @@
                                       </a:gs>
                                       <a:gs pos="51000">
                                         <a:schemeClr val="bg1"/>
-                                      </a:gs>
-                                      <a:gs pos="50000">
-                                        <a:schemeClr val="accent1">
-                                          <a:lumMod val="75000"/>
-                                        </a:schemeClr>
                                       </a:gs>
                                     </a:gsLst>
                                     <a:lin ang="0" scaled="1"/>
@@ -1382,33 +1377,11 @@
                                   </a:prstGeom>
                                   <a:gradFill>
                                     <a:gsLst>
-                                      <a:gs pos="49000">
-                                        <a:srgbClr val="0070C0"/>
-                                      </a:gs>
-                                      <a:gs pos="50000">
-                                        <a:schemeClr val="accent1">
-                                          <a:lumMod val="75000"/>
-                                        </a:schemeClr>
-                                      </a:gs>
-                                      <a:gs pos="51000">
-                                        <a:schemeClr val="bg1">
-                                          <a:shade val="30000"/>
-                                          <a:satMod val="115000"/>
-                                        </a:schemeClr>
-                                      </a:gs>
-                                      <a:gs pos="51000">
-                                        <a:schemeClr val="bg1"/>
-                                      </a:gs>
-                                      <a:gs pos="51000">
-                                        <a:schemeClr val="bg1"/>
-                                      </a:gs>
                                       <a:gs pos="51000">
                                         <a:schemeClr val="bg1"/>
                                       </a:gs>
                                       <a:gs pos="50000">
-                                        <a:schemeClr val="accent1">
-                                          <a:lumMod val="75000"/>
-                                        </a:schemeClr>
+                                        <a:srgbClr val="0070C0"/>
                                       </a:gs>
                                     </a:gsLst>
                                     <a:lin ang="0" scaled="1"/>
@@ -1719,22 +1692,22 @@
                 </mc:Choice>
                 <mc:Fallback>
                   <w:pict>
-                    <v:group w14:anchorId="6213A09B" id="Groupe 246" o:spid="_x0000_s1026" style="position:absolute;margin-left:68.15pt;margin-top:3pt;width:62.65pt;height:61.3pt;z-index:251770880" coordsize="7958,7785" o:gfxdata="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">
+                    <v:group w14:anchorId="50EFC28E" id="Groupe 246" o:spid="_x0000_s1026" style="position:absolute;margin-left:68.15pt;margin-top:3pt;width:62.65pt;height:61.3pt;z-index:251770880" coordsize="7958,7785" o:gfxdata="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">
                       <v:group id="Groupe 24" o:spid="_x0000_s1027" style="position:absolute;left:33;width:7925;height:1132" coordsize="7924,1132" o:gfxdata="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">
                         <v:shapetype id="_x0000_t120" coordsize="21600,21600" o:spt="120" path="m10800,qx,10800,10800,21600,21600,10800,10800,xe">
                           <v:path gradientshapeok="t" o:connecttype="custom" o:connectlocs="10800,0;3163,3163;0,10800;3163,18437;10800,21600;18437,18437;21600,10800;18437,3163" textboxrect="3163,3163,18437,18437"/>
                         </v:shapetype>
-                        <v:shape id="Organigramme : Connecteur 2" o:spid="_x0000_s1028" type="#_x0000_t120" style="position:absolute;width:1066;height:1117;visibility:visible;mso-wrap-style:square;v-text-anchor:middle" o:gfxdata="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" fillcolor="#4472c4 [3204]" strokecolor="#1f3763 [1604]" strokeweight="1pt">
+                        <v:shape id="Organigramme : Connecteur 2" o:spid="_x0000_s1028" type="#_x0000_t120" style="position:absolute;width:1066;height:1117;visibility:visible;mso-wrap-style:square;v-text-anchor:middle" o:gfxdata="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" fillcolor="#4472c4 [3204]" strokecolor="#1f3763 [1604]" strokeweight="1pt">
                           <v:stroke joinstyle="miter"/>
                         </v:shape>
-                        <v:shape id="Organigramme : Connecteur 3" o:spid="_x0000_s1029" type="#_x0000_t120" style="position:absolute;left:1706;width:1067;height:1117;visibility:visible;mso-wrap-style:square;v-text-anchor:middle" o:gfxdata="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" fillcolor="#0070c0" strokecolor="#1f3763 [1604]" strokeweight="1pt">
+                        <v:shape id="Organigramme : Connecteur 3" o:spid="_x0000_s1029" type="#_x0000_t120" style="position:absolute;left:1706;width:1067;height:1117;visibility:visible;mso-wrap-style:square;v-text-anchor:middle" o:gfxdata="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" fillcolor="#0070c0" strokecolor="#1f3763 [1604]" strokeweight="1pt">
                           <v:stroke joinstyle="miter"/>
                         </v:shape>
-                        <v:shape id="Organigramme : Connecteur 7" o:spid="_x0000_s1030" type="#_x0000_t120" style="position:absolute;left:3429;top:15;width:1066;height:1117;visibility:visible;mso-wrap-style:square;v-text-anchor:middle" o:gfxdata="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" fillcolor="#0070c0" strokecolor="#1f3763 [1604]" strokeweight="1pt">
+                        <v:shape id="Organigramme : Connecteur 7" o:spid="_x0000_s1030" type="#_x0000_t120" style="position:absolute;left:3429;top:15;width:1066;height:1117;visibility:visible;mso-wrap-style:square;v-text-anchor:middle" o:gfxdata="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" fillcolor="#0070c0" strokecolor="#1f3763 [1604]" strokeweight="1pt">
                           <v:stroke joinstyle="miter"/>
                         </v:shape>
                         <v:shape id="Organigramme : Connecteur 10" o:spid="_x0000_s1031" type="#_x0000_t120" style="position:absolute;left:5049;top:15;width:1067;height:1117;visibility:visible;mso-wrap-style:square;v-text-anchor:middle" o:gfxdata="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" fillcolor="#0070c0" strokecolor="#1f3763 [1604]" strokeweight="1pt">
-                          <v:fill color2="white [3212]" angle="90" colors="0 #0070c0;32113f #0070c0;.5 #2f5597;.5 #2f5597;33423f white;33423f #959595" focus="100%" type="gradient"/>
+                          <v:fill color2="white [3212]" angle="90" colors="0 #0070c0;32113f #0070c0;.5 #2f5597;33423f white;33423f #959595" focus="100%" type="gradient"/>
                           <v:stroke joinstyle="miter"/>
                         </v:shape>
                         <v:shape id="Organigramme : Connecteur 21" o:spid="_x0000_s1032" type="#_x0000_t120" style="position:absolute;left:6858;width:1066;height:1117;visibility:visible;mso-wrap-style:square;v-text-anchor:middle" o:gfxdata="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" fillcolor="white [3212]" strokecolor="#1f3763 [1604]" strokeweight="1pt">
@@ -1766,7 +1739,7 @@
                           <v:stroke joinstyle="miter"/>
                         </v:shape>
                         <v:shape id="Organigramme : Connecteur 231" o:spid="_x0000_s1042" type="#_x0000_t120" style="position:absolute;left:3429;top:15;width:1066;height:1117;visibility:visible;mso-wrap-style:square;v-text-anchor:middle" o:gfxdata="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" fillcolor="#0070c0" strokecolor="#1f3763 [1604]" strokeweight="1pt">
-                          <v:fill color2="white [3212]" angle="90" colors="0 #0070c0;32113f #0070c0;.5 #2f5597;.5 #2f5597;33423f #959595;33423f white;33423f white" focus="100%" type="gradient"/>
+                          <v:fill color2="white [3212]" angle="90" colors="0 #0070c0;.5 #0070c0" focus="100%" type="gradient"/>
                           <v:stroke joinstyle="miter"/>
                         </v:shape>
                         <v:shape id="Organigramme : Connecteur 232" o:spid="_x0000_s1043" type="#_x0000_t120" style="position:absolute;left:5151;top:15;width:1066;height:1117;visibility:visible;mso-wrap-style:square;v-text-anchor:middle" o:gfxdata="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" fillcolor="white [3212]" strokecolor="#1f3763 [1604]" strokeweight="1pt">
@@ -2021,7 +1994,7 @@
               <mc:AlternateContent>
                 <mc:Choice Requires="wpg">
                   <w:drawing>
-                    <wp:anchor distT="0" distB="0" distL="114300" distR="114300" simplePos="0" relativeHeight="251772928" behindDoc="0" locked="0" layoutInCell="1" allowOverlap="1" wp14:anchorId="0476ABE5" wp14:editId="57AD21DE">
+                    <wp:anchor distT="0" distB="0" distL="114300" distR="114300" simplePos="0" relativeHeight="251772928" behindDoc="0" locked="0" layoutInCell="1" allowOverlap="1" wp14:anchorId="7EF8CDA6" wp14:editId="29F6443B">
                       <wp:simplePos x="0" y="0"/>
                       <wp:positionH relativeFrom="column">
                         <wp:posOffset>938964</wp:posOffset>
@@ -3112,7 +3085,7 @@
               <mc:AlternateContent>
                 <mc:Choice Requires="wpg">
                   <w:drawing>
-                    <wp:anchor distT="0" distB="0" distL="114300" distR="114300" simplePos="0" relativeHeight="251774976" behindDoc="0" locked="0" layoutInCell="1" allowOverlap="1" wp14:anchorId="0476ABE5" wp14:editId="57AD21DE">
+                    <wp:anchor distT="0" distB="0" distL="114300" distR="114300" simplePos="0" relativeHeight="251774976" behindDoc="0" locked="0" layoutInCell="1" allowOverlap="1" wp14:anchorId="67A45DA1" wp14:editId="27A8CD4B">
                       <wp:simplePos x="0" y="0"/>
                       <wp:positionH relativeFrom="column">
                         <wp:posOffset>889201</wp:posOffset>
@@ -4140,6 +4113,8 @@
           <w:szCs w:val="24"/>
         </w:rPr>
       </w:pPr>
+      <w:bookmarkStart w:id="0" w:name="_GoBack"/>
+      <w:bookmarkEnd w:id="0"/>
     </w:p>
     <w:tbl>
       <w:tblPr>
@@ -4471,7 +4446,7 @@
         <mc:AlternateContent>
           <mc:Choice Requires="wps">
             <w:drawing>
-              <wp:anchor distT="45720" distB="45720" distL="114300" distR="114300" simplePos="0" relativeHeight="251657216" behindDoc="0" locked="0" layoutInCell="1" allowOverlap="1">
+              <wp:anchor distT="45720" distB="45720" distL="114300" distR="114300" simplePos="0" relativeHeight="251657216" behindDoc="0" locked="0" layoutInCell="1" allowOverlap="1" wp14:anchorId="11D88DFE" wp14:editId="3BCBF149">
                 <wp:simplePos x="0" y="0"/>
                 <wp:positionH relativeFrom="column">
                   <wp:posOffset>3317875</wp:posOffset>
@@ -4940,7 +4915,7 @@
           </mc:Choice>
           <mc:Fallback>
             <w:pict>
-              <v:shapetype id="_x0000_t202" coordsize="21600,21600" o:spt="202" path="m,l,21600r21600,l21600,xe">
+              <v:shapetype w14:anchorId="11D88DFE" id="_x0000_t202" coordsize="21600,21600" o:spt="202" path="m,l,21600r21600,l21600,xe">
                 <v:stroke joinstyle="miter"/>
                 <v:path gradientshapeok="t" o:connecttype="rect"/>
               </v:shapetype>
@@ -5764,8 +5739,6 @@
       </w:tr>
     </w:tbl>
     <w:p>
-      <w:bookmarkStart w:id="0" w:name="_GoBack"/>
-      <w:bookmarkEnd w:id="0"/>
       <w:r>
         <w:rPr>
           <w:noProof/>
@@ -5773,7 +5746,7 @@
         <mc:AlternateContent>
           <mc:Choice Requires="wps">
             <w:drawing>
-              <wp:anchor distT="0" distB="0" distL="114300" distR="114300" simplePos="0" relativeHeight="251782144" behindDoc="0" locked="0" layoutInCell="1" allowOverlap="1" wp14:anchorId="77070B10" wp14:editId="3667D6AC">
+              <wp:anchor distT="0" distB="0" distL="114300" distR="114300" simplePos="0" relativeHeight="251782144" behindDoc="0" locked="0" layoutInCell="1" allowOverlap="1" wp14:anchorId="19F45736" wp14:editId="4DC2765A">
                 <wp:simplePos x="0" y="0"/>
                 <wp:positionH relativeFrom="column">
                   <wp:posOffset>3002280</wp:posOffset>
@@ -5885,7 +5858,7 @@
         <mc:AlternateContent>
           <mc:Choice Requires="wps">
             <w:drawing>
-              <wp:anchor distT="0" distB="0" distL="114300" distR="114300" simplePos="0" relativeHeight="251783168" behindDoc="0" locked="0" layoutInCell="1" allowOverlap="1" wp14:anchorId="09512857" wp14:editId="48A36059">
+              <wp:anchor distT="0" distB="0" distL="114300" distR="114300" simplePos="0" relativeHeight="251783168" behindDoc="0" locked="0" layoutInCell="1" allowOverlap="1" wp14:anchorId="38433C54" wp14:editId="066E2FFF">
                 <wp:simplePos x="0" y="0"/>
                 <wp:positionH relativeFrom="column">
                   <wp:posOffset>4105910</wp:posOffset>
@@ -5989,7 +5962,7 @@
         <mc:AlternateContent>
           <mc:Choice Requires="wps">
             <w:drawing>
-              <wp:anchor distT="0" distB="0" distL="114300" distR="114300" simplePos="0" relativeHeight="251784192" behindDoc="0" locked="0" layoutInCell="1" allowOverlap="1" wp14:anchorId="7DFB72F3" wp14:editId="3EB40455">
+              <wp:anchor distT="0" distB="0" distL="114300" distR="114300" simplePos="0" relativeHeight="251784192" behindDoc="0" locked="0" layoutInCell="1" allowOverlap="1" wp14:anchorId="4C33F612" wp14:editId="0073DF5E">
                 <wp:simplePos x="0" y="0"/>
                 <wp:positionH relativeFrom="column">
                   <wp:posOffset>-902970</wp:posOffset>
@@ -6101,7 +6074,7 @@
         <mc:AlternateContent>
           <mc:Choice Requires="wps">
             <w:drawing>
-              <wp:anchor distT="0" distB="0" distL="114300" distR="114300" simplePos="0" relativeHeight="251785216" behindDoc="0" locked="0" layoutInCell="1" allowOverlap="1" wp14:anchorId="5B6C611A" wp14:editId="1B170E18">
+              <wp:anchor distT="0" distB="0" distL="114300" distR="114300" simplePos="0" relativeHeight="251785216" behindDoc="0" locked="0" layoutInCell="1" allowOverlap="1" wp14:anchorId="784CCFEB" wp14:editId="35D1621C">
                 <wp:simplePos x="0" y="0"/>
                 <wp:positionH relativeFrom="column">
                   <wp:posOffset>2510790</wp:posOffset>
@@ -6213,7 +6186,7 @@
         <mc:AlternateContent>
           <mc:Choice Requires="wps">
             <w:drawing>
-              <wp:anchor distT="0" distB="0" distL="114300" distR="114300" simplePos="0" relativeHeight="251786240" behindDoc="0" locked="0" layoutInCell="1" allowOverlap="1" wp14:anchorId="3FC94A95" wp14:editId="5E8460B2">
+              <wp:anchor distT="0" distB="0" distL="114300" distR="114300" simplePos="0" relativeHeight="251786240" behindDoc="0" locked="0" layoutInCell="1" allowOverlap="1" wp14:anchorId="3CAD953A" wp14:editId="6A42AFBA">
                 <wp:simplePos x="0" y="0"/>
                 <wp:positionH relativeFrom="column">
                   <wp:posOffset>1741805</wp:posOffset>
@@ -6317,7 +6290,7 @@
         <mc:AlternateContent>
           <mc:Choice Requires="wps">
             <w:drawing>
-              <wp:anchor distT="0" distB="0" distL="114300" distR="114300" simplePos="0" relativeHeight="251787264" behindDoc="0" locked="0" layoutInCell="1" allowOverlap="1" wp14:anchorId="0954C26B" wp14:editId="177E6C6D">
+              <wp:anchor distT="0" distB="0" distL="114300" distR="114300" simplePos="0" relativeHeight="251787264" behindDoc="0" locked="0" layoutInCell="1" allowOverlap="1" wp14:anchorId="1B5C74B9" wp14:editId="44F6A43D">
                 <wp:simplePos x="0" y="0"/>
                 <wp:positionH relativeFrom="column">
                   <wp:posOffset>1741805</wp:posOffset>
@@ -6421,7 +6394,7 @@
         <mc:AlternateContent>
           <mc:Choice Requires="wps">
             <w:drawing>
-              <wp:anchor distT="0" distB="0" distL="114300" distR="114300" simplePos="0" relativeHeight="251788288" behindDoc="0" locked="0" layoutInCell="1" allowOverlap="1" wp14:anchorId="28EB43DA" wp14:editId="6496BE49">
+              <wp:anchor distT="0" distB="0" distL="114300" distR="114300" simplePos="0" relativeHeight="251788288" behindDoc="0" locked="0" layoutInCell="1" allowOverlap="1" wp14:anchorId="4507997E" wp14:editId="4F984EBD">
                 <wp:simplePos x="0" y="0"/>
                 <wp:positionH relativeFrom="column">
                   <wp:posOffset>1752600</wp:posOffset>
@@ -6525,7 +6498,7 @@
         <mc:AlternateContent>
           <mc:Choice Requires="wps">
             <w:drawing>
-              <wp:anchor distT="0" distB="0" distL="114300" distR="114300" simplePos="0" relativeHeight="251789312" behindDoc="0" locked="0" layoutInCell="1" allowOverlap="1" wp14:anchorId="053EBE5A" wp14:editId="68124A51">
+              <wp:anchor distT="0" distB="0" distL="114300" distR="114300" simplePos="0" relativeHeight="251789312" behindDoc="0" locked="0" layoutInCell="1" allowOverlap="1" wp14:anchorId="21118BF1" wp14:editId="393269E1">
                 <wp:simplePos x="0" y="0"/>
                 <wp:positionH relativeFrom="column">
                   <wp:posOffset>2428240</wp:posOffset>
@@ -6629,7 +6602,7 @@
         <mc:AlternateContent>
           <mc:Choice Requires="wps">
             <w:drawing>
-              <wp:anchor distT="0" distB="0" distL="114300" distR="114300" simplePos="0" relativeHeight="251790336" behindDoc="0" locked="0" layoutInCell="1" allowOverlap="1" wp14:anchorId="5724837B" wp14:editId="20B9F286">
+              <wp:anchor distT="0" distB="0" distL="114300" distR="114300" simplePos="0" relativeHeight="251790336" behindDoc="0" locked="0" layoutInCell="1" allowOverlap="1" wp14:anchorId="5E14A199" wp14:editId="588841A6">
                 <wp:simplePos x="0" y="0"/>
                 <wp:positionH relativeFrom="column">
                   <wp:posOffset>4643846</wp:posOffset>
@@ -6798,7 +6771,7 @@
       <mc:AlternateContent>
         <mc:Choice Requires="wpg">
           <w:drawing>
-            <wp:anchor distT="0" distB="0" distL="114300" distR="114300" simplePos="0" relativeHeight="251659264" behindDoc="0" locked="0" layoutInCell="1" allowOverlap="1" wp14:anchorId="49CB4BC8" wp14:editId="172725A7">
+            <wp:anchor distT="0" distB="0" distL="114300" distR="114300" simplePos="0" relativeHeight="251659264" behindDoc="0" locked="0" layoutInCell="1" allowOverlap="1" wp14:anchorId="6118DE2F" wp14:editId="12109C4D">
               <wp:simplePos x="0" y="0"/>
               <wp:positionH relativeFrom="page">
                 <wp:posOffset>2264229</wp:posOffset>
@@ -6824,7 +6797,7 @@
                       </a:xfrm>
                     </wpg:grpSpPr>
                     <wps:wsp>
-                      <wps:cNvPr id="12" name="Forme libre 18"/>
+                      <wps:cNvPr id="25" name="Forme libre 18"/>
                       <wps:cNvSpPr>
                         <a:spLocks/>
                       </wps:cNvSpPr>
@@ -7947,7 +7920,7 @@
 </file>
 
 <file path=customXml/itemProps1.xml><?xml version="1.0" encoding="utf-8"?>
-<ds:datastoreItem xmlns:ds="http://schemas.openxmlformats.org/officeDocument/2006/customXml" ds:itemID="{33594600-88CD-429A-8A28-6175AA0119A9}">
+<ds:datastoreItem xmlns:ds="http://schemas.openxmlformats.org/officeDocument/2006/customXml" ds:itemID="{9B2705AF-F75D-43B6-8F7D-7683BB5E5F61}">
   <ds:schemaRefs>
     <ds:schemaRef ds:uri="http://schemas.openxmlformats.org/officeDocument/2006/bibliography"/>
   </ds:schemaRefs>

</xml_diff>

<commit_message>
mise a jour CV
</commit_message>
<xml_diff>
--- a/file/CV_LOIC_MACE.docx
+++ b/file/CV_LOIC_MACE.docx
@@ -24,7 +24,7 @@
         <mc:AlternateContent>
           <mc:Choice Requires="wps">
             <w:drawing>
-              <wp:anchor distT="0" distB="0" distL="114300" distR="114300" simplePos="0" relativeHeight="251780096" behindDoc="0" locked="0" layoutInCell="1" allowOverlap="1" wp14:anchorId="01CF848F" wp14:editId="64972930">
+              <wp:anchor distT="0" distB="0" distL="114300" distR="114300" simplePos="0" relativeHeight="251780096" behindDoc="0" locked="0" layoutInCell="1" allowOverlap="1" wp14:anchorId="01CF848F" wp14:editId="28F38B5A">
                 <wp:simplePos x="0" y="0"/>
                 <wp:positionH relativeFrom="column">
                   <wp:posOffset>1723390</wp:posOffset>
@@ -156,12 +156,18 @@
                     </wps:wsp>
                   </a:graphicData>
                 </a:graphic>
+                <wp14:sizeRelH relativeFrom="margin">
+                  <wp14:pctWidth>0</wp14:pctWidth>
+                </wp14:sizeRelH>
+                <wp14:sizeRelV relativeFrom="margin">
+                  <wp14:pctHeight>0</wp14:pctHeight>
+                </wp14:sizeRelV>
               </wp:anchor>
             </w:drawing>
           </mc:Choice>
           <mc:Fallback>
             <w:pict>
-              <v:shape w14:anchorId="02442F65" id="Forme libre 20" o:spid="_x0000_s1026" style="position:absolute;margin-left:135.7pt;margin-top:-70.8pt;width:166.85pt;height:134.15pt;z-index:251780096;visibility:visible;mso-wrap-style:square;mso-wrap-distance-left:9pt;mso-wrap-distance-top:0;mso-wrap-distance-right:9pt;mso-wrap-distance-bottom:0;mso-position-horizontal:absolute;mso-position-horizontal-relative:text;mso-position-vertical:absolute;mso-position-vertical-relative:text;v-text-anchor:top" coordsize="3338,2683" o:gfxdata="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" path="m3337,l3042,,1218,1607r-5,2l1069,1739,,2682,1229,1694,3022,1189,1385,1569,3337,e" fillcolor="#838f9e" stroked="f">
+              <v:shape w14:anchorId="73FB5EDF" id="Forme libre 20" o:spid="_x0000_s1026" style="position:absolute;margin-left:135.7pt;margin-top:-70.8pt;width:166.85pt;height:134.15pt;z-index:251780096;visibility:visible;mso-wrap-style:square;mso-width-percent:0;mso-height-percent:0;mso-wrap-distance-left:9pt;mso-wrap-distance-top:0;mso-wrap-distance-right:9pt;mso-wrap-distance-bottom:0;mso-position-horizontal:absolute;mso-position-horizontal-relative:text;mso-position-vertical:absolute;mso-position-vertical-relative:text;mso-width-percent:0;mso-height-percent:0;mso-width-relative:margin;mso-height-relative:margin;v-text-anchor:top" coordsize="3338,2683" o:gfxdata="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" path="m3337,l3042,,1218,1607r-5,2l1069,1739,,2682,1229,1694,3022,1189,1385,1569,3337,e" fillcolor="#838f9e" stroked="f">
                 <v:path arrowok="t" o:connecttype="custom" o:connectlocs="2118360,0;1931091,0;773198,1020445;770024,1021715;678612,1104265;0,1703070;780181,1075690;1918395,755015;879212,996315;2118360,0" o:connectangles="0,0,0,0,0,0,0,0,0,0"/>
               </v:shape>
             </w:pict>
@@ -287,7 +293,7 @@
         <mc:AlternateContent>
           <mc:Choice Requires="wps">
             <w:drawing>
-              <wp:anchor distT="0" distB="0" distL="114300" distR="114300" simplePos="0" relativeHeight="251778048" behindDoc="0" locked="0" layoutInCell="1" allowOverlap="1" wp14:anchorId="789272BF" wp14:editId="25491222">
+              <wp:anchor distT="0" distB="0" distL="114300" distR="114300" simplePos="0" relativeHeight="251778048" behindDoc="0" locked="0" layoutInCell="1" allowOverlap="1" wp14:anchorId="789272BF" wp14:editId="18092332">
                 <wp:simplePos x="0" y="0"/>
                 <wp:positionH relativeFrom="column">
                   <wp:posOffset>2503170</wp:posOffset>
@@ -404,7 +410,7 @@
           </mc:Choice>
           <mc:Fallback>
             <w:pict>
-              <v:shape w14:anchorId="50925972" id="Forme libre 17" o:spid="_x0000_s1026" style="position:absolute;margin-left:197.1pt;margin-top:-70.8pt;width:343.3pt;height:80.5pt;z-index:251778048;visibility:visible;mso-wrap-style:square;mso-wrap-distance-left:9pt;mso-wrap-distance-top:0;mso-wrap-distance-right:9pt;mso-wrap-distance-bottom:0;mso-position-horizontal:absolute;mso-position-horizontal-relative:text;mso-position-vertical:absolute;mso-position-vertical-relative:text;v-text-anchor:top" coordsize="6867,1610" o:gfxdata="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" path="m1828,l,1609,6817,22,6866,2r,l6045,2,1828,xe" fillcolor="#f6f6f6" stroked="f">
+              <v:shape w14:anchorId="364F205C" id="Forme libre 17" o:spid="_x0000_s1026" style="position:absolute;margin-left:197.1pt;margin-top:-70.8pt;width:343.3pt;height:80.5pt;z-index:251778048;visibility:visible;mso-wrap-style:square;mso-wrap-distance-left:9pt;mso-wrap-distance-top:0;mso-wrap-distance-right:9pt;mso-wrap-distance-bottom:0;mso-position-horizontal:absolute;mso-position-horizontal-relative:text;mso-position-vertical:absolute;mso-position-vertical-relative:text;v-text-anchor:top" coordsize="6867,1610" o:gfxdata="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" path="m1828,l,1609,6817,22,6866,2r,l6045,2,1828,xe" fillcolor="#f6f6f6" stroked="f">
                 <v:path arrowok="t" o:connecttype="custom" o:connectlocs="1160611,0;0,1021715;4328165,13970;4359275,1270;4359275,1270;3838016,1270;1160611,0" o:connectangles="0,0,0,0,0,0,0"/>
               </v:shape>
             </w:pict>
@@ -418,7 +424,7 @@
         <mc:AlternateContent>
           <mc:Choice Requires="wps">
             <w:drawing>
-              <wp:anchor distT="0" distB="0" distL="114300" distR="114300" simplePos="0" relativeHeight="251779072" behindDoc="0" locked="0" layoutInCell="1" allowOverlap="1" wp14:anchorId="7F4968DB" wp14:editId="21FC3C04">
+              <wp:anchor distT="0" distB="0" distL="114300" distR="114300" simplePos="0" relativeHeight="251779072" behindDoc="0" locked="1" layoutInCell="1" allowOverlap="1" wp14:anchorId="7F4968DB" wp14:editId="71EB3D1E">
                 <wp:simplePos x="0" y="0"/>
                 <wp:positionH relativeFrom="column">
                   <wp:posOffset>1727200</wp:posOffset>
@@ -426,8 +432,8 @@
                 <wp:positionV relativeFrom="paragraph">
                   <wp:posOffset>-144145</wp:posOffset>
                 </wp:positionV>
-                <wp:extent cx="1918970" cy="948690"/>
-                <wp:effectExtent l="0" t="0" r="5080" b="3810"/>
+                <wp:extent cx="1918800" cy="950400"/>
+                <wp:effectExtent l="0" t="0" r="5715" b="2540"/>
                 <wp:wrapNone/>
                 <wp:docPr id="11" name="Forme libre 19"/>
                 <wp:cNvGraphicFramePr>
@@ -442,7 +448,7 @@
                       <wps:spPr bwMode="auto">
                         <a:xfrm>
                           <a:off x="0" y="0"/>
-                          <a:ext cx="1918970" cy="948690"/>
+                          <a:ext cx="1918800" cy="950400"/>
                         </a:xfrm>
                         <a:custGeom>
                           <a:avLst/>
@@ -506,70 +512,24 @@
                     </wps:wsp>
                   </a:graphicData>
                 </a:graphic>
+                <wp14:sizeRelH relativeFrom="margin">
+                  <wp14:pctWidth>0</wp14:pctWidth>
+                </wp14:sizeRelH>
+                <wp14:sizeRelV relativeFrom="margin">
+                  <wp14:pctHeight>0</wp14:pctHeight>
+                </wp14:sizeRelV>
               </wp:anchor>
             </w:drawing>
           </mc:Choice>
           <mc:Fallback>
             <w:pict>
-              <v:shape w14:anchorId="4D58A7D8" id="Forme libre 19" o:spid="_x0000_s1026" style="position:absolute;margin-left:136pt;margin-top:-11.35pt;width:151.1pt;height:74.7pt;z-index:251779072;visibility:visible;mso-wrap-style:square;mso-wrap-distance-left:9pt;mso-wrap-distance-top:0;mso-wrap-distance-right:9pt;mso-wrap-distance-bottom:0;mso-position-horizontal:absolute;mso-position-horizontal-relative:text;mso-position-vertical:absolute;mso-position-vertical-relative:text;v-text-anchor:top" coordsize="3023,1494" o:gfxdata="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" path="m3022,l1213,419,,1493,3022,xe" fillcolor="#e8e7e7" stroked="f">
-                <v:path arrowok="t" o:connecttype="custom" o:connectlocs="1918335,0;770000,266065;0,948055;1918335,0" o:connectangles="0,0,0,0"/>
+              <v:shape w14:anchorId="51E16713" id="Forme libre 19" o:spid="_x0000_s1026" style="position:absolute;margin-left:136pt;margin-top:-11.35pt;width:151.1pt;height:74.85pt;z-index:251779072;visibility:visible;mso-wrap-style:square;mso-width-percent:0;mso-height-percent:0;mso-wrap-distance-left:9pt;mso-wrap-distance-top:0;mso-wrap-distance-right:9pt;mso-wrap-distance-bottom:0;mso-position-horizontal:absolute;mso-position-horizontal-relative:text;mso-position-vertical:absolute;mso-position-vertical-relative:text;mso-width-percent:0;mso-height-percent:0;mso-width-relative:margin;mso-height-relative:margin;v-text-anchor:top" coordsize="3023,1494" o:gfxdata="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" path="m3022,l1213,419,,1493,3022,xe" fillcolor="#e8e7e7" stroked="f">
+                <v:path arrowok="t" o:connecttype="custom" o:connectlocs="1918165,0;769932,266545;0,949764;1918165,0" o:connectangles="0,0,0,0"/>
+                <w10:anchorlock/>
               </v:shape>
             </w:pict>
           </mc:Fallback>
         </mc:AlternateContent>
-      </w:r>
-      <w:r>
-        <w:rPr>
-          <w:noProof/>
-        </w:rPr>
-        <w:drawing>
-          <wp:anchor distT="0" distB="0" distL="114300" distR="114300" simplePos="0" relativeHeight="251760640" behindDoc="0" locked="0" layoutInCell="1" hidden="0" allowOverlap="1" wp14:anchorId="24D15C81" wp14:editId="0ED69383">
-            <wp:simplePos x="0" y="0"/>
-            <wp:positionH relativeFrom="column">
-              <wp:posOffset>5090160</wp:posOffset>
-            </wp:positionH>
-            <wp:positionV relativeFrom="paragraph">
-              <wp:posOffset>-405765</wp:posOffset>
-            </wp:positionV>
-            <wp:extent cx="1244600" cy="1778000"/>
-            <wp:effectExtent l="28575" t="28575" r="28575" b="28575"/>
-            <wp:wrapNone/>
-            <wp:docPr id="8" name="image1.png"/>
-            <wp:cNvGraphicFramePr/>
-            <a:graphic xmlns:a="http://schemas.openxmlformats.org/drawingml/2006/main">
-              <a:graphicData uri="http://schemas.openxmlformats.org/drawingml/2006/picture">
-                <pic:pic xmlns:pic="http://schemas.openxmlformats.org/drawingml/2006/picture">
-                  <pic:nvPicPr>
-                    <pic:cNvPr id="0" name="image1.png"/>
-                    <pic:cNvPicPr preferRelativeResize="0"/>
-                  </pic:nvPicPr>
-                  <pic:blipFill>
-                    <a:blip r:embed="rId7"/>
-                    <a:srcRect/>
-                    <a:stretch>
-                      <a:fillRect/>
-                    </a:stretch>
-                  </pic:blipFill>
-                  <pic:spPr>
-                    <a:xfrm>
-                      <a:off x="0" y="0"/>
-                      <a:ext cx="1244600" cy="1778000"/>
-                    </a:xfrm>
-                    <a:prstGeom prst="rect">
-                      <a:avLst/>
-                    </a:prstGeom>
-                    <a:ln w="28575">
-                      <a:solidFill>
-                        <a:srgbClr val="000000"/>
-                      </a:solidFill>
-                      <a:prstDash val="solid"/>
-                    </a:ln>
-                  </pic:spPr>
-                </pic:pic>
-              </a:graphicData>
-            </a:graphic>
-          </wp:anchor>
-        </w:drawing>
       </w:r>
     </w:p>
     <w:p>
@@ -600,7 +560,7 @@
         <w:autoSpaceDE/>
         <w:autoSpaceDN/>
         <w:adjustRightInd/>
-        <w:spacing w:after="160" w:line="259" w:lineRule="auto"/>
+        <w:spacing w:after="160" w:line="360" w:lineRule="auto"/>
         <w:rPr>
           <w:rFonts w:ascii="Arial Rounded MT Bold" w:eastAsia="Yu Mincho" w:hAnsi="Arial Rounded MT Bold" w:cs="Times New Roman"/>
           <w:color w:val="323E4F" w:themeColor="text2" w:themeShade="BF"/>
@@ -609,6 +569,7 @@
           <w:lang w:eastAsia="ja-JP"/>
         </w:rPr>
       </w:pPr>
+      <w:bookmarkStart w:id="0" w:name="_GoBack"/>
       <w:r>
         <w:rPr>
           <w:rFonts w:ascii="Arial Rounded MT Bold" w:eastAsia="Yu Mincho" w:hAnsi="Arial Rounded MT Bold" w:cs="Times New Roman"/>
@@ -637,7 +598,47 @@
           <w:szCs w:val="56"/>
           <w:lang w:eastAsia="ja-JP"/>
         </w:rPr>
-        <w:t xml:space="preserve">c </w:t>
+        <w:t>c</w:t>
+      </w:r>
+    </w:p>
+    <w:bookmarkEnd w:id="0"/>
+    <w:p>
+      <w:pPr>
+        <w:widowControl/>
+        <w:pBdr>
+          <w:bottom w:val="single" w:sz="6" w:space="1" w:color="auto"/>
+        </w:pBdr>
+        <w:autoSpaceDE/>
+        <w:autoSpaceDN/>
+        <w:adjustRightInd/>
+        <w:spacing w:line="259" w:lineRule="auto"/>
+        <w:rPr>
+          <w:rFonts w:ascii="Bahnschrift" w:hAnsi="Bahnschrift" w:cs="Trebuchet MS"/>
+          <w:bCs/>
+          <w:color w:val="404040" w:themeColor="text1" w:themeTint="BF"/>
+          <w:sz w:val="32"/>
+          <w:szCs w:val="32"/>
+        </w:rPr>
+      </w:pPr>
+      <w:r>
+        <w:rPr>
+          <w:rFonts w:ascii="Bahnschrift" w:hAnsi="Bahnschrift" w:cs="Trebuchet MS"/>
+          <w:bCs/>
+          <w:color w:val="404040" w:themeColor="text1" w:themeTint="BF"/>
+          <w:sz w:val="32"/>
+          <w:szCs w:val="32"/>
+        </w:rPr>
+        <w:t xml:space="preserve">DÉVELOPPEUR INFORMATIQUE </w:t>
+      </w:r>
+      <w:r>
+        <w:rPr>
+          <w:rFonts w:ascii="Bahnschrift" w:hAnsi="Bahnschrift" w:cs="Trebuchet MS"/>
+          <w:bCs/>
+          <w:color w:val="404040" w:themeColor="text1" w:themeTint="BF"/>
+          <w:sz w:val="32"/>
+          <w:szCs w:val="32"/>
+        </w:rPr>
+        <w:t>EN ALTERNANCE</w:t>
       </w:r>
     </w:p>
     <w:p>
@@ -651,22 +652,22 @@
         <w:adjustRightInd/>
         <w:spacing w:after="160" w:line="259" w:lineRule="auto"/>
         <w:rPr>
-          <w:rFonts w:ascii="Arial Rounded MT Bold" w:eastAsia="Yu Mincho" w:hAnsi="Arial Rounded MT Bold" w:cs="Times New Roman"/>
+          <w:rFonts w:ascii="Bahnschrift" w:eastAsia="Yu Mincho" w:hAnsi="Bahnschrift" w:cs="Times New Roman"/>
           <w:color w:val="323E4F" w:themeColor="text2" w:themeShade="BF"/>
-          <w:sz w:val="32"/>
-          <w:szCs w:val="32"/>
+          <w:sz w:val="28"/>
+          <w:szCs w:val="28"/>
           <w:lang w:eastAsia="ja-JP"/>
         </w:rPr>
       </w:pPr>
       <w:r>
         <w:rPr>
-          <w:rFonts w:ascii="Bahnschrift" w:hAnsi="Bahnschrift" w:cs="Trebuchet MS"/>
-          <w:bCs/>
-          <w:color w:val="404040" w:themeColor="text1" w:themeTint="BF"/>
-          <w:sz w:val="32"/>
-          <w:szCs w:val="32"/>
+          <w:rFonts w:ascii="Bahnschrift" w:hAnsi="Bahnschrift" w:cs="Times New Roman"/>
+          <w:color w:val="323E4F" w:themeColor="text2" w:themeShade="BF"/>
+          <w:sz w:val="28"/>
+          <w:szCs w:val="28"/>
+          <w:lang w:eastAsia="ja-JP"/>
         </w:rPr>
-        <w:t xml:space="preserve">DÉVELOPPEUR INFORMATIQUE </w:t>
+        <w:t>3 mois en entreprise / 1 mois en formation</w:t>
       </w:r>
     </w:p>
     <w:tbl>
@@ -835,7 +836,7 @@
               <mc:AlternateContent>
                 <mc:Choice Requires="wpg">
                   <w:drawing>
-                    <wp:anchor distT="0" distB="0" distL="114300" distR="114300" simplePos="0" relativeHeight="251770880" behindDoc="0" locked="0" layoutInCell="1" allowOverlap="1" wp14:anchorId="58E5C97A" wp14:editId="65900E05">
+                    <wp:anchor distT="0" distB="0" distL="114300" distR="114300" simplePos="0" relativeHeight="251770880" behindDoc="0" locked="0" layoutInCell="1" allowOverlap="1" wp14:anchorId="58E5C97A" wp14:editId="0A7DD50F">
                       <wp:simplePos x="0" y="0"/>
                       <wp:positionH relativeFrom="column">
                         <wp:posOffset>865505</wp:posOffset>
@@ -882,6 +883,9 @@
                                   <a:prstGeom prst="flowChartConnector">
                                     <a:avLst/>
                                   </a:prstGeom>
+                                  <a:solidFill>
+                                    <a:srgbClr val="0070C0"/>
+                                  </a:solidFill>
                                 </wps:spPr>
                                 <wps:style>
                                   <a:lnRef idx="2">
@@ -1103,6 +1107,9 @@
                                   <a:prstGeom prst="flowChartConnector">
                                     <a:avLst/>
                                   </a:prstGeom>
+                                  <a:solidFill>
+                                    <a:srgbClr val="0070C0"/>
+                                  </a:solidFill>
                                 </wps:spPr>
                                 <wps:style>
                                   <a:lnRef idx="2">
@@ -1302,6 +1309,9 @@
                                   <a:prstGeom prst="flowChartConnector">
                                     <a:avLst/>
                                   </a:prstGeom>
+                                  <a:solidFill>
+                                    <a:srgbClr val="0070C0"/>
+                                  </a:solidFill>
                                 </wps:spPr>
                                 <wps:style>
                                   <a:lnRef idx="2">
@@ -1509,6 +1519,9 @@
                                   <a:prstGeom prst="flowChartConnector">
                                     <a:avLst/>
                                   </a:prstGeom>
+                                  <a:solidFill>
+                                    <a:srgbClr val="0070C0"/>
+                                  </a:solidFill>
                                 </wps:spPr>
                                 <wps:style>
                                   <a:lnRef idx="2">
@@ -1692,12 +1705,12 @@
                 </mc:Choice>
                 <mc:Fallback>
                   <w:pict>
-                    <v:group w14:anchorId="50EFC28E" id="Groupe 246" o:spid="_x0000_s1026" style="position:absolute;margin-left:68.15pt;margin-top:3pt;width:62.65pt;height:61.3pt;z-index:251770880" coordsize="7958,7785" o:gfxdata="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">
+                    <v:group w14:anchorId="170D1CC7" id="Groupe 246" o:spid="_x0000_s1026" style="position:absolute;margin-left:68.15pt;margin-top:3pt;width:62.65pt;height:61.3pt;z-index:251770880" coordsize="7958,7785" o:gfxdata="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">
                       <v:group id="Groupe 24" o:spid="_x0000_s1027" style="position:absolute;left:33;width:7925;height:1132" coordsize="7924,1132" o:gfxdata="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">
                         <v:shapetype id="_x0000_t120" coordsize="21600,21600" o:spt="120" path="m10800,qx,10800,10800,21600,21600,10800,10800,xe">
                           <v:path gradientshapeok="t" o:connecttype="custom" o:connectlocs="10800,0;3163,3163;0,10800;3163,18437;10800,21600;18437,18437;21600,10800;18437,3163" textboxrect="3163,3163,18437,18437"/>
                         </v:shapetype>
-                        <v:shape id="Organigramme : Connecteur 2" o:spid="_x0000_s1028" type="#_x0000_t120" style="position:absolute;width:1066;height:1117;visibility:visible;mso-wrap-style:square;v-text-anchor:middle" o:gfxdata="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" fillcolor="#4472c4 [3204]" strokecolor="#1f3763 [1604]" strokeweight="1pt">
+                        <v:shape id="Organigramme : Connecteur 2" o:spid="_x0000_s1028" type="#_x0000_t120" style="position:absolute;width:1066;height:1117;visibility:visible;mso-wrap-style:square;v-text-anchor:middle" o:gfxdata="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" fillcolor="#0070c0" strokecolor="#1f3763 [1604]" strokeweight="1pt">
                           <v:stroke joinstyle="miter"/>
                         </v:shape>
                         <v:shape id="Organigramme : Connecteur 3" o:spid="_x0000_s1029" type="#_x0000_t120" style="position:absolute;left:1706;width:1067;height:1117;visibility:visible;mso-wrap-style:square;v-text-anchor:middle" o:gfxdata="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" fillcolor="#0070c0" strokecolor="#1f3763 [1604]" strokeweight="1pt">
@@ -1715,7 +1728,7 @@
                         </v:shape>
                       </v:group>
                       <v:group id="Groupe 222" o:spid="_x0000_s1033" style="position:absolute;left:16;top:2082;width:7925;height:1131" coordsize="7924,1132" o:gfxdata="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">
-                        <v:shape id="Organigramme : Connecteur 223" o:spid="_x0000_s1034" type="#_x0000_t120" style="position:absolute;width:1066;height:1117;visibility:visible;mso-wrap-style:square;v-text-anchor:middle" o:gfxdata="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" fillcolor="#4472c4 [3204]" strokecolor="#1f3763 [1604]" strokeweight="1pt">
+                        <v:shape id="Organigramme : Connecteur 223" o:spid="_x0000_s1034" type="#_x0000_t120" style="position:absolute;width:1066;height:1117;visibility:visible;mso-wrap-style:square;v-text-anchor:middle" o:gfxdata="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" fillcolor="#0070c0" strokecolor="#1f3763 [1604]" strokeweight="1pt">
                           <v:stroke joinstyle="miter"/>
                         </v:shape>
                         <v:shape id="Organigramme : Connecteur 224" o:spid="_x0000_s1035" type="#_x0000_t120" style="position:absolute;left:1706;width:1067;height:1117;visibility:visible;mso-wrap-style:square;v-text-anchor:middle" o:gfxdata="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" fillcolor="#0070c0" strokecolor="#1f3763 [1604]" strokeweight="1pt">
@@ -1732,7 +1745,7 @@
                         </v:shape>
                       </v:group>
                       <v:group id="Groupe 228" o:spid="_x0000_s1039" style="position:absolute;top:4368;width:7924;height:1131" coordsize="7924,1132" o:gfxdata="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">
-                        <v:shape id="Organigramme : Connecteur 229" o:spid="_x0000_s1040" type="#_x0000_t120" style="position:absolute;width:1066;height:1117;visibility:visible;mso-wrap-style:square;v-text-anchor:middle" o:gfxdata="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" fillcolor="#4472c4 [3204]" strokecolor="#1f3763 [1604]" strokeweight="1pt">
+                        <v:shape id="Organigramme : Connecteur 229" o:spid="_x0000_s1040" type="#_x0000_t120" style="position:absolute;width:1066;height:1117;visibility:visible;mso-wrap-style:square;v-text-anchor:middle" o:gfxdata="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" fillcolor="#0070c0" strokecolor="#1f3763 [1604]" strokeweight="1pt">
                           <v:stroke joinstyle="miter"/>
                         </v:shape>
                         <v:shape id="Organigramme : Connecteur 230" o:spid="_x0000_s1041" type="#_x0000_t120" style="position:absolute;left:1706;width:1067;height:1117;visibility:visible;mso-wrap-style:square;v-text-anchor:middle" o:gfxdata="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" fillcolor="#0070c0" strokecolor="#1f3763 [1604]" strokeweight="1pt">
@@ -1750,7 +1763,7 @@
                         </v:shape>
                       </v:group>
                       <v:group id="Groupe 240" o:spid="_x0000_s1045" style="position:absolute;left:16;top:6654;width:7925;height:1131" coordsize="7924,1132" o:gfxdata="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">
-                        <v:shape id="Organigramme : Connecteur 241" o:spid="_x0000_s1046" type="#_x0000_t120" style="position:absolute;width:1066;height:1117;visibility:visible;mso-wrap-style:square;v-text-anchor:middle" o:gfxdata="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" fillcolor="#4472c4 [3204]" strokecolor="#1f3763 [1604]" strokeweight="1pt">
+                        <v:shape id="Organigramme : Connecteur 241" o:spid="_x0000_s1046" type="#_x0000_t120" style="position:absolute;width:1066;height:1117;visibility:visible;mso-wrap-style:square;v-text-anchor:middle" o:gfxdata="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" fillcolor="#0070c0" strokecolor="#1f3763 [1604]" strokeweight="1pt">
                           <v:stroke joinstyle="miter"/>
                         </v:shape>
                         <v:shape id="Organigramme : Connecteur 242" o:spid="_x0000_s1047" type="#_x0000_t120" style="position:absolute;left:1706;width:1067;height:1117;visibility:visible;mso-wrap-style:square;v-text-anchor:middle" o:gfxdata="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" fillcolor="#0070c0" strokecolor="#1f3763 [1604]" strokeweight="1pt">
@@ -1895,28 +1908,6 @@
               <w:t>WORDPRESS</w:t>
             </w:r>
           </w:p>
-          <w:p>
-            <w:pPr>
-              <w:jc w:val="center"/>
-              <w:rPr>
-                <w:rFonts w:ascii="Bahnschrift" w:hAnsi="Bahnschrift"/>
-                <w:b/>
-                <w:sz w:val="20"/>
-                <w:szCs w:val="20"/>
-                <w:lang w:val="en-US"/>
-              </w:rPr>
-            </w:pPr>
-          </w:p>
-          <w:p>
-            <w:pPr>
-              <w:rPr>
-                <w:rFonts w:ascii="Bahnschrift" w:hAnsi="Bahnschrift"/>
-                <w:sz w:val="20"/>
-                <w:szCs w:val="20"/>
-                <w:lang w:val="en-US"/>
-              </w:rPr>
-            </w:pPr>
-          </w:p>
         </w:tc>
         <w:tc>
           <w:tcPr>
@@ -1994,7 +1985,7 @@
               <mc:AlternateContent>
                 <mc:Choice Requires="wpg">
                   <w:drawing>
-                    <wp:anchor distT="0" distB="0" distL="114300" distR="114300" simplePos="0" relativeHeight="251772928" behindDoc="0" locked="0" layoutInCell="1" allowOverlap="1" wp14:anchorId="7EF8CDA6" wp14:editId="2CCCFB27">
+                    <wp:anchor distT="0" distB="0" distL="114300" distR="114300" simplePos="0" relativeHeight="251772928" behindDoc="0" locked="0" layoutInCell="1" allowOverlap="1" wp14:anchorId="7EF8CDA6" wp14:editId="18635A12">
                       <wp:simplePos x="0" y="0"/>
                       <wp:positionH relativeFrom="column">
                         <wp:posOffset>938964</wp:posOffset>
@@ -2041,6 +2032,9 @@
                                   <a:prstGeom prst="flowChartConnector">
                                     <a:avLst/>
                                   </a:prstGeom>
+                                  <a:solidFill>
+                                    <a:srgbClr val="0070C0"/>
+                                  </a:solidFill>
                                 </wps:spPr>
                                 <wps:style>
                                   <a:lnRef idx="2">
@@ -2240,6 +2234,9 @@
                                   <a:prstGeom prst="flowChartConnector">
                                     <a:avLst/>
                                   </a:prstGeom>
+                                  <a:solidFill>
+                                    <a:srgbClr val="0070C0"/>
+                                  </a:solidFill>
                                 </wps:spPr>
                                 <wps:style>
                                   <a:lnRef idx="2">
@@ -2453,6 +2450,9 @@
                                   <a:prstGeom prst="flowChartConnector">
                                     <a:avLst/>
                                   </a:prstGeom>
+                                  <a:solidFill>
+                                    <a:srgbClr val="0070C0"/>
+                                  </a:solidFill>
                                 </wps:spPr>
                                 <wps:style>
                                   <a:lnRef idx="2">
@@ -2652,6 +2652,9 @@
                                   <a:prstGeom prst="flowChartConnector">
                                     <a:avLst/>
                                   </a:prstGeom>
+                                  <a:solidFill>
+                                    <a:srgbClr val="0070C0"/>
+                                  </a:solidFill>
                                 </wps:spPr>
                                 <wps:style>
                                   <a:lnRef idx="2">
@@ -2851,12 +2854,9 @@
                 </mc:Choice>
                 <mc:Fallback>
                   <w:pict>
-                    <v:group w14:anchorId="3779031B" id="Groupe 247" o:spid="_x0000_s1026" style="position:absolute;margin-left:73.95pt;margin-top:3.15pt;width:62.65pt;height:61.3pt;z-index:251772928" coordsize="7958,7785" o:gfxdata="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">
+                    <v:group w14:anchorId="33C8D823" id="Groupe 247" o:spid="_x0000_s1026" style="position:absolute;margin-left:73.95pt;margin-top:3.15pt;width:62.65pt;height:61.3pt;z-index:251772928" coordsize="7958,7785" o:gfxdata="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">
                       <v:group id="Groupe 248" o:spid="_x0000_s1027" style="position:absolute;left:33;width:7925;height:1132" coordsize="7924,1132" o:gfxdata="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">
-                        <v:shapetype id="_x0000_t120" coordsize="21600,21600" o:spt="120" path="m10800,qx,10800,10800,21600,21600,10800,10800,xe">
-                          <v:path gradientshapeok="t" o:connecttype="custom" o:connectlocs="10800,0;3163,3163;0,10800;3163,18437;10800,21600;18437,18437;21600,10800;18437,3163" textboxrect="3163,3163,18437,18437"/>
-                        </v:shapetype>
-                        <v:shape id="Organigramme : Connecteur 249" o:spid="_x0000_s1028" type="#_x0000_t120" style="position:absolute;width:1066;height:1117;visibility:visible;mso-wrap-style:square;v-text-anchor:middle" o:gfxdata="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" fillcolor="#4472c4 [3204]" strokecolor="#1f3763 [1604]" strokeweight="1pt">
+                        <v:shape id="Organigramme : Connecteur 249" o:spid="_x0000_s1028" type="#_x0000_t120" style="position:absolute;width:1066;height:1117;visibility:visible;mso-wrap-style:square;v-text-anchor:middle" o:gfxdata="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" fillcolor="#0070c0" strokecolor="#1f3763 [1604]" strokeweight="1pt">
                           <v:stroke joinstyle="miter"/>
                         </v:shape>
                         <v:shape id="Organigramme : Connecteur 250" o:spid="_x0000_s1029" type="#_x0000_t120" style="position:absolute;left:1706;width:1067;height:1117;visibility:visible;mso-wrap-style:square;v-text-anchor:middle" o:gfxdata="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" fillcolor="#0070c0" strokecolor="#1f3763 [1604]" strokeweight="1pt">
@@ -2873,7 +2873,7 @@
                         </v:shape>
                       </v:group>
                       <v:group id="Groupe 254" o:spid="_x0000_s1033" style="position:absolute;left:16;top:2082;width:7925;height:1131" coordsize="7924,1132" o:gfxdata="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">
-                        <v:shape id="Organigramme : Connecteur 255" o:spid="_x0000_s1034" type="#_x0000_t120" style="position:absolute;width:1066;height:1117;visibility:visible;mso-wrap-style:square;v-text-anchor:middle" o:gfxdata="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" fillcolor="#4472c4 [3204]" strokecolor="#1f3763 [1604]" strokeweight="1pt">
+                        <v:shape id="Organigramme : Connecteur 255" o:spid="_x0000_s1034" type="#_x0000_t120" style="position:absolute;width:1066;height:1117;visibility:visible;mso-wrap-style:square;v-text-anchor:middle" o:gfxdata="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" fillcolor="#0070c0" strokecolor="#1f3763 [1604]" strokeweight="1pt">
                           <v:stroke joinstyle="miter"/>
                         </v:shape>
                         <v:shape id="Organigramme : Connecteur 256" o:spid="_x0000_s1035" type="#_x0000_t120" style="position:absolute;left:1706;width:1067;height:1117;visibility:visible;mso-wrap-style:square;v-text-anchor:middle" o:gfxdata="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" fillcolor="#f6f8fc [180]" strokecolor="#1f3763 [1604]" strokeweight="1pt">
@@ -2891,7 +2891,7 @@
                         </v:shape>
                       </v:group>
                       <v:group id="Groupe 260" o:spid="_x0000_s1039" style="position:absolute;top:4368;width:7924;height:1131" coordsize="7924,1132" o:gfxdata="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">
-                        <v:shape id="Organigramme : Connecteur 261" o:spid="_x0000_s1040" type="#_x0000_t120" style="position:absolute;width:1066;height:1117;visibility:visible;mso-wrap-style:square;v-text-anchor:middle" o:gfxdata="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" fillcolor="#4472c4 [3204]" strokecolor="#1f3763 [1604]" strokeweight="1pt">
+                        <v:shape id="Organigramme : Connecteur 261" o:spid="_x0000_s1040" type="#_x0000_t120" style="position:absolute;width:1066;height:1117;visibility:visible;mso-wrap-style:square;v-text-anchor:middle" o:gfxdata="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" fillcolor="#0070c0" strokecolor="#1f3763 [1604]" strokeweight="1pt">
                           <v:stroke joinstyle="miter"/>
                         </v:shape>
                         <v:shape id="Organigramme : Connecteur 262" o:spid="_x0000_s1041" type="#_x0000_t120" style="position:absolute;left:1706;width:1067;height:1117;visibility:visible;mso-wrap-style:square;v-text-anchor:middle" o:gfxdata="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" fillcolor="#0070c0" strokecolor="#1f3763 [1604]" strokeweight="1pt">
@@ -2908,7 +2908,7 @@
                         </v:shape>
                       </v:group>
                       <v:group id="Groupe 266" o:spid="_x0000_s1045" style="position:absolute;left:16;top:6654;width:7925;height:1131" coordsize="7924,1132" o:gfxdata="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">
-                        <v:shape id="Organigramme : Connecteur 267" o:spid="_x0000_s1046" type="#_x0000_t120" style="position:absolute;width:1066;height:1117;visibility:visible;mso-wrap-style:square;v-text-anchor:middle" o:gfxdata="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" fillcolor="#4472c4 [3204]" strokecolor="#1f3763 [1604]" strokeweight="1pt">
+                        <v:shape id="Organigramme : Connecteur 267" o:spid="_x0000_s1046" type="#_x0000_t120" style="position:absolute;width:1066;height:1117;visibility:visible;mso-wrap-style:square;v-text-anchor:middle" o:gfxdata="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" fillcolor="#0070c0" strokecolor="#1f3763 [1604]" strokeweight="1pt">
                           <v:stroke joinstyle="miter"/>
                         </v:shape>
                         <v:shape id="Organigramme : Connecteur 268" o:spid="_x0000_s1047" type="#_x0000_t120" style="position:absolute;left:1706;width:1067;height:1117;visibility:visible;mso-wrap-style:square;v-text-anchor:middle" o:gfxdata="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" fillcolor="#0070c0" strokecolor="#1f3763 [1604]" strokeweight="1pt">
@@ -3088,7 +3088,7 @@
               <mc:AlternateContent>
                 <mc:Choice Requires="wpg">
                   <w:drawing>
-                    <wp:anchor distT="0" distB="0" distL="114300" distR="114300" simplePos="0" relativeHeight="251774976" behindDoc="0" locked="0" layoutInCell="1" allowOverlap="1" wp14:anchorId="67A45DA1" wp14:editId="4CE14683">
+                    <wp:anchor distT="0" distB="0" distL="114300" distR="114300" simplePos="0" relativeHeight="251774976" behindDoc="0" locked="0" layoutInCell="1" allowOverlap="1" wp14:anchorId="67A45DA1" wp14:editId="3683322A">
                       <wp:simplePos x="0" y="0"/>
                       <wp:positionH relativeFrom="column">
                         <wp:posOffset>889201</wp:posOffset>
@@ -3135,6 +3135,9 @@
                                   <a:prstGeom prst="flowChartConnector">
                                     <a:avLst/>
                                   </a:prstGeom>
+                                  <a:solidFill>
+                                    <a:srgbClr val="0070C0"/>
+                                  </a:solidFill>
                                 </wps:spPr>
                                 <wps:style>
                                   <a:lnRef idx="2">
@@ -3340,6 +3343,9 @@
                                   <a:prstGeom prst="flowChartConnector">
                                     <a:avLst/>
                                   </a:prstGeom>
+                                  <a:solidFill>
+                                    <a:srgbClr val="0070C0"/>
+                                  </a:solidFill>
                                 </wps:spPr>
                                 <wps:style>
                                   <a:lnRef idx="2">
@@ -3554,6 +3560,9 @@
                                   <a:prstGeom prst="flowChartConnector">
                                     <a:avLst/>
                                   </a:prstGeom>
+                                  <a:solidFill>
+                                    <a:srgbClr val="0070C0"/>
+                                  </a:solidFill>
                                 </wps:spPr>
                                 <wps:style>
                                   <a:lnRef idx="2">
@@ -3751,6 +3760,9 @@
                                   <a:prstGeom prst="flowChartConnector">
                                     <a:avLst/>
                                   </a:prstGeom>
+                                  <a:solidFill>
+                                    <a:srgbClr val="0070C0"/>
+                                  </a:solidFill>
                                 </wps:spPr>
                                 <wps:style>
                                   <a:lnRef idx="2">
@@ -3950,9 +3962,9 @@
                 </mc:Choice>
                 <mc:Fallback>
                   <w:pict>
-                    <v:group w14:anchorId="73B8F8B8" id="Groupe 272" o:spid="_x0000_s1026" style="position:absolute;margin-left:70pt;margin-top:2.95pt;width:62.65pt;height:61.3pt;z-index:251774976" coordsize="7958,7785" o:gfxdata="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">
+                    <v:group w14:anchorId="21A10841" id="Groupe 272" o:spid="_x0000_s1026" style="position:absolute;margin-left:70pt;margin-top:2.95pt;width:62.65pt;height:61.3pt;z-index:251774976" coordsize="7958,7785" o:gfxdata="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">
                       <v:group id="Groupe 273" o:spid="_x0000_s1027" style="position:absolute;left:33;width:7925;height:1132" coordsize="7924,1132" o:gfxdata="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">
-                        <v:shape id="Organigramme : Connecteur 274" o:spid="_x0000_s1028" type="#_x0000_t120" style="position:absolute;width:1066;height:1117;visibility:visible;mso-wrap-style:square;v-text-anchor:middle" o:gfxdata="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" fillcolor="#4472c4 [3204]" strokecolor="#1f3763 [1604]" strokeweight="1pt">
+                        <v:shape id="Organigramme : Connecteur 274" o:spid="_x0000_s1028" type="#_x0000_t120" style="position:absolute;width:1066;height:1117;visibility:visible;mso-wrap-style:square;v-text-anchor:middle" o:gfxdata="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" fillcolor="#0070c0" strokecolor="#1f3763 [1604]" strokeweight="1pt">
                           <v:stroke joinstyle="miter"/>
                         </v:shape>
                         <v:shape id="Organigramme : Connecteur 275" o:spid="_x0000_s1029" type="#_x0000_t120" style="position:absolute;left:1706;width:1067;height:1117;visibility:visible;mso-wrap-style:square;v-text-anchor:middle" o:gfxdata="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" fillcolor="#0070c0" strokecolor="#1f3763 [1604]" strokeweight="1pt">
@@ -3969,7 +3981,7 @@
                         </v:shape>
                       </v:group>
                       <v:group id="Groupe 279" o:spid="_x0000_s1033" style="position:absolute;left:16;top:2082;width:7925;height:1131" coordsize="7924,1132" o:gfxdata="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">
-                        <v:shape id="Organigramme : Connecteur 280" o:spid="_x0000_s1034" type="#_x0000_t120" style="position:absolute;width:1066;height:1117;visibility:visible;mso-wrap-style:square;v-text-anchor:middle" o:gfxdata="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" fillcolor="#4472c4 [3204]" strokecolor="#1f3763 [1604]" strokeweight="1pt">
+                        <v:shape id="Organigramme : Connecteur 280" o:spid="_x0000_s1034" type="#_x0000_t120" style="position:absolute;width:1066;height:1117;visibility:visible;mso-wrap-style:square;v-text-anchor:middle" o:gfxdata="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" fillcolor="#0070c0" strokecolor="#1f3763 [1604]" strokeweight="1pt">
                           <v:stroke joinstyle="miter"/>
                         </v:shape>
                         <v:shape id="Organigramme : Connecteur 281" o:spid="_x0000_s1035" type="#_x0000_t120" style="position:absolute;left:1706;width:1067;height:1117;visibility:visible;mso-wrap-style:square;v-text-anchor:middle" o:gfxdata="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" fillcolor="#0070c0" strokecolor="#1f3763 [1604]" strokeweight="1pt">
@@ -3987,7 +3999,7 @@
                         </v:shape>
                       </v:group>
                       <v:group id="Groupe 285" o:spid="_x0000_s1039" style="position:absolute;top:4368;width:7924;height:1131" coordsize="7924,1132" o:gfxdata="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">
-                        <v:shape id="Organigramme : Connecteur 286" o:spid="_x0000_s1040" type="#_x0000_t120" style="position:absolute;width:1066;height:1117;visibility:visible;mso-wrap-style:square;v-text-anchor:middle" o:gfxdata="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" fillcolor="#4472c4 [3204]" strokecolor="#1f3763 [1604]" strokeweight="1pt">
+                        <v:shape id="Organigramme : Connecteur 286" o:spid="_x0000_s1040" type="#_x0000_t120" style="position:absolute;width:1066;height:1117;visibility:visible;mso-wrap-style:square;v-text-anchor:middle" o:gfxdata="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" fillcolor="#0070c0" strokecolor="#1f3763 [1604]" strokeweight="1pt">
                           <v:stroke joinstyle="miter"/>
                         </v:shape>
                         <v:shape id="Organigramme : Connecteur 287" o:spid="_x0000_s1041" type="#_x0000_t120" style="position:absolute;left:1706;width:1067;height:1117;visibility:visible;mso-wrap-style:square;v-text-anchor:middle" o:gfxdata="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" fillcolor="#0070c0" strokecolor="#1f3763 [1604]" strokeweight="1pt">
@@ -4004,7 +4016,7 @@
                         </v:shape>
                       </v:group>
                       <v:group id="Groupe 291" o:spid="_x0000_s1045" style="position:absolute;left:16;top:6654;width:7925;height:1131" coordsize="7924,1132" o:gfxdata="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">
-                        <v:shape id="Organigramme : Connecteur 292" o:spid="_x0000_s1046" type="#_x0000_t120" style="position:absolute;width:1066;height:1117;visibility:visible;mso-wrap-style:square;v-text-anchor:middle" o:gfxdata="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" fillcolor="#4472c4 [3204]" strokecolor="#1f3763 [1604]" strokeweight="1pt">
+                        <v:shape id="Organigramme : Connecteur 292" o:spid="_x0000_s1046" type="#_x0000_t120" style="position:absolute;width:1066;height:1117;visibility:visible;mso-wrap-style:square;v-text-anchor:middle" o:gfxdata="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" fillcolor="#0070c0" strokecolor="#1f3763 [1604]" strokeweight="1pt">
                           <v:stroke joinstyle="miter"/>
                         </v:shape>
                         <v:shape id="Organigramme : Connecteur 293" o:spid="_x0000_s1047" type="#_x0000_t120" style="position:absolute;left:1706;width:1067;height:1117;visibility:visible;mso-wrap-style:square;v-text-anchor:middle" o:gfxdata="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" fillcolor="#0070c0" strokecolor="#1f3763 [1604]" strokeweight="1pt">
@@ -4506,7 +4518,53 @@
           <w:szCs w:val="20"/>
           <w:lang w:eastAsia="ja-JP"/>
         </w:rPr>
-        <w:t>2019 : Stage de 10 semaines, développeur logiciel pour Akka I&amp;S, Guyancourt</w:t>
+        <w:t xml:space="preserve">2019 : Stage de 10 semaines, développeur logiciel </w:t>
+      </w:r>
+      <w:r>
+        <w:rPr>
+          <w:rFonts w:ascii="Bahnschrift" w:eastAsia="Yu Mincho" w:hAnsi="Bahnschrift" w:cs="Times New Roman"/>
+          <w:b/>
+          <w:color w:val="595959"/>
+          <w:sz w:val="20"/>
+          <w:szCs w:val="20"/>
+          <w:lang w:eastAsia="ja-JP"/>
+        </w:rPr>
+        <w:t xml:space="preserve">(C++ &amp; </w:t>
+      </w:r>
+      <w:proofErr w:type="spellStart"/>
+      <w:r>
+        <w:rPr>
+          <w:rFonts w:ascii="Bahnschrift" w:eastAsia="Yu Mincho" w:hAnsi="Bahnschrift" w:cs="Times New Roman"/>
+          <w:b/>
+          <w:color w:val="595959"/>
+          <w:sz w:val="20"/>
+          <w:szCs w:val="20"/>
+          <w:lang w:eastAsia="ja-JP"/>
+        </w:rPr>
+        <w:t>framework</w:t>
+      </w:r>
+      <w:proofErr w:type="spellEnd"/>
+      <w:r>
+        <w:rPr>
+          <w:rFonts w:ascii="Bahnschrift" w:eastAsia="Yu Mincho" w:hAnsi="Bahnschrift" w:cs="Times New Roman"/>
+          <w:b/>
+          <w:color w:val="595959"/>
+          <w:sz w:val="20"/>
+          <w:szCs w:val="20"/>
+          <w:lang w:eastAsia="ja-JP"/>
+        </w:rPr>
+        <w:t xml:space="preserve"> Qt) </w:t>
+      </w:r>
+      <w:r>
+        <w:rPr>
+          <w:rFonts w:ascii="Bahnschrift" w:eastAsia="Yu Mincho" w:hAnsi="Bahnschrift" w:cs="Times New Roman"/>
+          <w:b/>
+          <w:color w:val="595959"/>
+          <w:sz w:val="20"/>
+          <w:szCs w:val="20"/>
+          <w:lang w:eastAsia="ja-JP"/>
+        </w:rPr>
+        <w:t>pour Akka I&amp;S, Guyancourt</w:t>
       </w:r>
     </w:p>
     <w:p>
@@ -4539,7 +4597,7 @@
         <mc:AlternateContent>
           <mc:Choice Requires="wps">
             <w:drawing>
-              <wp:anchor distT="45720" distB="45720" distL="114300" distR="114300" simplePos="0" relativeHeight="251657216" behindDoc="0" locked="0" layoutInCell="1" allowOverlap="1" wp14:anchorId="11D88DFE" wp14:editId="3BCBF149">
+              <wp:anchor distT="45720" distB="45720" distL="114300" distR="114300" simplePos="0" relativeHeight="251657216" behindDoc="0" locked="0" layoutInCell="1" allowOverlap="1" wp14:anchorId="11D88DFE" wp14:editId="304DD309">
                 <wp:simplePos x="0" y="0"/>
                 <wp:positionH relativeFrom="column">
                   <wp:posOffset>3317875</wp:posOffset>
@@ -4591,7 +4649,6 @@
                                 <w:szCs w:val="20"/>
                               </w:rPr>
                             </w:pPr>
-                            <w:proofErr w:type="gramStart"/>
                             <w:r>
                               <w:rPr>
                                 <w:rFonts w:ascii="Bahnschrift" w:hAnsi="Bahnschrift"/>
@@ -4600,9 +4657,8 @@
                                 <w:sz w:val="20"/>
                                 <w:szCs w:val="20"/>
                               </w:rPr>
-                              <w:t>ADRESSE:</w:t>
+                              <w:t>ADRESSE :</w:t>
                             </w:r>
-                            <w:proofErr w:type="gramEnd"/>
                           </w:p>
                           <w:p>
                             <w:pPr>
@@ -4620,16 +4676,14 @@
                               </w:rPr>
                               <w:t xml:space="preserve">72 Avenue de </w:t>
                             </w:r>
-                            <w:proofErr w:type="spellStart"/>
                             <w:r>
                               <w:rPr>
                                 <w:rFonts w:ascii="Bahnschrift" w:hAnsi="Bahnschrift"/>
                                 <w:sz w:val="20"/>
                                 <w:szCs w:val="20"/>
                               </w:rPr>
-                              <w:t>Versaille</w:t>
+                              <w:t>Versailles</w:t>
                             </w:r>
-                            <w:proofErr w:type="spellEnd"/>
                             <w:r>
                               <w:rPr>
                                 <w:rFonts w:ascii="Bahnschrift" w:hAnsi="Bahnschrift"/>
@@ -4674,7 +4728,6 @@
                                 <w:szCs w:val="20"/>
                               </w:rPr>
                             </w:pPr>
-                            <w:proofErr w:type="gramStart"/>
                             <w:r>
                               <w:rPr>
                                 <w:rFonts w:ascii="Bahnschrift" w:hAnsi="Bahnschrift"/>
@@ -4693,9 +4746,8 @@
                                 <w:sz w:val="20"/>
                                 <w:szCs w:val="20"/>
                               </w:rPr>
-                              <w:t>:</w:t>
+                              <w:t xml:space="preserve"> :</w:t>
                             </w:r>
-                            <w:proofErr w:type="gramEnd"/>
                           </w:p>
                           <w:p>
                             <w:pPr>
@@ -4797,7 +4849,6 @@
                                 <w:szCs w:val="20"/>
                               </w:rPr>
                             </w:pPr>
-                            <w:proofErr w:type="gramStart"/>
                             <w:r>
                               <w:rPr>
                                 <w:rFonts w:ascii="Bahnschrift" w:hAnsi="Bahnschrift"/>
@@ -4806,9 +4857,8 @@
                                 <w:sz w:val="20"/>
                                 <w:szCs w:val="20"/>
                               </w:rPr>
-                              <w:t>MAIL:</w:t>
+                              <w:t>MAIL :</w:t>
                             </w:r>
-                            <w:proofErr w:type="gramEnd"/>
                           </w:p>
                           <w:p>
                             <w:pPr>
@@ -4818,7 +4868,7 @@
                                 <w:szCs w:val="20"/>
                               </w:rPr>
                             </w:pPr>
-                            <w:hyperlink r:id="rId8" w:history="1">
+                            <w:hyperlink r:id="rId7" w:history="1">
                               <w:r>
                                 <w:rPr>
                                   <w:rStyle w:val="Lienhypertexte"/>
@@ -4859,7 +4909,6 @@
                                 <w:szCs w:val="20"/>
                               </w:rPr>
                             </w:pPr>
-                            <w:proofErr w:type="gramStart"/>
                             <w:r>
                               <w:rPr>
                                 <w:rFonts w:ascii="Bahnschrift" w:hAnsi="Bahnschrift"/>
@@ -4868,9 +4917,8 @@
                                 <w:sz w:val="20"/>
                                 <w:szCs w:val="20"/>
                               </w:rPr>
-                              <w:t>LINKEDIN:</w:t>
+                              <w:t>LINKEDIN :</w:t>
                             </w:r>
-                            <w:proofErr w:type="gramEnd"/>
                           </w:p>
                           <w:p>
                             <w:pPr>
@@ -4882,7 +4930,7 @@
                                 <w:u w:val="single"/>
                               </w:rPr>
                             </w:pPr>
-                            <w:hyperlink r:id="rId9" w:history="1">
+                            <w:hyperlink r:id="rId8" w:history="1">
                               <w:r>
                                 <w:rPr>
                                   <w:rStyle w:val="Lienhypertexte"/>
@@ -4915,7 +4963,6 @@
                                 <w:szCs w:val="20"/>
                               </w:rPr>
                             </w:pPr>
-                            <w:proofErr w:type="gramStart"/>
                             <w:r>
                               <w:rPr>
                                 <w:rFonts w:ascii="Bahnschrift" w:hAnsi="Bahnschrift"/>
@@ -4934,9 +4981,8 @@
                                 <w:sz w:val="20"/>
                                 <w:szCs w:val="20"/>
                               </w:rPr>
-                              <w:t>:</w:t>
+                              <w:t xml:space="preserve"> :</w:t>
                             </w:r>
-                            <w:proofErr w:type="gramEnd"/>
                           </w:p>
                           <w:p>
                             <w:pPr>
@@ -5034,7 +5080,6 @@
                           <w:szCs w:val="20"/>
                         </w:rPr>
                       </w:pPr>
-                      <w:proofErr w:type="gramStart"/>
                       <w:r>
                         <w:rPr>
                           <w:rFonts w:ascii="Bahnschrift" w:hAnsi="Bahnschrift"/>
@@ -5043,9 +5088,8 @@
                           <w:sz w:val="20"/>
                           <w:szCs w:val="20"/>
                         </w:rPr>
-                        <w:t>ADRESSE:</w:t>
+                        <w:t>ADRESSE :</w:t>
                       </w:r>
-                      <w:proofErr w:type="gramEnd"/>
                     </w:p>
                     <w:p>
                       <w:pPr>
@@ -5063,16 +5107,14 @@
                         </w:rPr>
                         <w:t xml:space="preserve">72 Avenue de </w:t>
                       </w:r>
-                      <w:proofErr w:type="spellStart"/>
                       <w:r>
                         <w:rPr>
                           <w:rFonts w:ascii="Bahnschrift" w:hAnsi="Bahnschrift"/>
                           <w:sz w:val="20"/>
                           <w:szCs w:val="20"/>
                         </w:rPr>
-                        <w:t>Versaille</w:t>
+                        <w:t>Versailles</w:t>
                       </w:r>
-                      <w:proofErr w:type="spellEnd"/>
                       <w:r>
                         <w:rPr>
                           <w:rFonts w:ascii="Bahnschrift" w:hAnsi="Bahnschrift"/>
@@ -5117,7 +5159,6 @@
                           <w:szCs w:val="20"/>
                         </w:rPr>
                       </w:pPr>
-                      <w:proofErr w:type="gramStart"/>
                       <w:r>
                         <w:rPr>
                           <w:rFonts w:ascii="Bahnschrift" w:hAnsi="Bahnschrift"/>
@@ -5136,9 +5177,8 @@
                           <w:sz w:val="20"/>
                           <w:szCs w:val="20"/>
                         </w:rPr>
-                        <w:t>:</w:t>
+                        <w:t xml:space="preserve"> :</w:t>
                       </w:r>
-                      <w:proofErr w:type="gramEnd"/>
                     </w:p>
                     <w:p>
                       <w:pPr>
@@ -5240,7 +5280,6 @@
                           <w:szCs w:val="20"/>
                         </w:rPr>
                       </w:pPr>
-                      <w:proofErr w:type="gramStart"/>
                       <w:r>
                         <w:rPr>
                           <w:rFonts w:ascii="Bahnschrift" w:hAnsi="Bahnschrift"/>
@@ -5249,9 +5288,8 @@
                           <w:sz w:val="20"/>
                           <w:szCs w:val="20"/>
                         </w:rPr>
-                        <w:t>MAIL:</w:t>
+                        <w:t>MAIL :</w:t>
                       </w:r>
-                      <w:proofErr w:type="gramEnd"/>
                     </w:p>
                     <w:p>
                       <w:pPr>
@@ -5261,7 +5299,7 @@
                           <w:szCs w:val="20"/>
                         </w:rPr>
                       </w:pPr>
-                      <w:hyperlink r:id="rId10" w:history="1">
+                      <w:hyperlink r:id="rId9" w:history="1">
                         <w:r>
                           <w:rPr>
                             <w:rStyle w:val="Lienhypertexte"/>
@@ -5302,7 +5340,6 @@
                           <w:szCs w:val="20"/>
                         </w:rPr>
                       </w:pPr>
-                      <w:proofErr w:type="gramStart"/>
                       <w:r>
                         <w:rPr>
                           <w:rFonts w:ascii="Bahnschrift" w:hAnsi="Bahnschrift"/>
@@ -5311,9 +5348,8 @@
                           <w:sz w:val="20"/>
                           <w:szCs w:val="20"/>
                         </w:rPr>
-                        <w:t>LINKEDIN:</w:t>
+                        <w:t>LINKEDIN :</w:t>
                       </w:r>
-                      <w:proofErr w:type="gramEnd"/>
                     </w:p>
                     <w:p>
                       <w:pPr>
@@ -5325,7 +5361,7 @@
                           <w:u w:val="single"/>
                         </w:rPr>
                       </w:pPr>
-                      <w:hyperlink r:id="rId11" w:history="1">
+                      <w:hyperlink r:id="rId10" w:history="1">
                         <w:r>
                           <w:rPr>
                             <w:rStyle w:val="Lienhypertexte"/>
@@ -5358,7 +5394,6 @@
                           <w:szCs w:val="20"/>
                         </w:rPr>
                       </w:pPr>
-                      <w:proofErr w:type="gramStart"/>
                       <w:r>
                         <w:rPr>
                           <w:rFonts w:ascii="Bahnschrift" w:hAnsi="Bahnschrift"/>
@@ -5377,9 +5412,8 @@
                           <w:sz w:val="20"/>
                           <w:szCs w:val="20"/>
                         </w:rPr>
-                        <w:t>:</w:t>
+                        <w:t xml:space="preserve"> :</w:t>
                       </w:r>
-                      <w:proofErr w:type="gramEnd"/>
                     </w:p>
                     <w:p>
                       <w:pPr>
@@ -5584,13 +5618,13 @@
         <w:tblLook w:val="04A0" w:firstRow="1" w:lastRow="0" w:firstColumn="1" w:lastColumn="0" w:noHBand="0" w:noVBand="1"/>
       </w:tblPr>
       <w:tblGrid>
-        <w:gridCol w:w="1555"/>
-        <w:gridCol w:w="3260"/>
+        <w:gridCol w:w="1418"/>
+        <w:gridCol w:w="3397"/>
       </w:tblGrid>
       <w:tr>
         <w:tc>
           <w:tcPr>
-            <w:tcW w:w="1555" w:type="dxa"/>
+            <w:tcW w:w="1418" w:type="dxa"/>
             <w:tcBorders>
               <w:top w:val="nil"/>
               <w:left w:val="nil"/>
@@ -5602,6 +5636,65 @@
             <w:pPr>
               <w:rPr>
                 <w:rFonts w:ascii="Bahnschrift" w:hAnsi="Bahnschrift"/>
+                <w:b/>
+                <w:color w:val="595959" w:themeColor="text1" w:themeTint="A6"/>
+              </w:rPr>
+            </w:pPr>
+            <w:r>
+              <w:rPr>
+                <w:rFonts w:ascii="Bahnschrift" w:hAnsi="Bahnschrift"/>
+                <w:b/>
+                <w:color w:val="595959" w:themeColor="text1" w:themeTint="A6"/>
+              </w:rPr>
+              <w:t>2019 - 2020</w:t>
+            </w:r>
+          </w:p>
+          <w:p>
+            <w:pPr>
+              <w:rPr>
+                <w:rFonts w:ascii="Bahnschrift" w:hAnsi="Bahnschrift"/>
+                <w:b/>
+                <w:color w:val="595959" w:themeColor="text1" w:themeTint="A6"/>
+                <w:sz w:val="16"/>
+                <w:szCs w:val="16"/>
+              </w:rPr>
+            </w:pPr>
+          </w:p>
+          <w:p>
+            <w:pPr>
+              <w:rPr>
+                <w:rFonts w:ascii="Bahnschrift" w:hAnsi="Bahnschrift"/>
+                <w:b/>
+                <w:color w:val="595959" w:themeColor="text1" w:themeTint="A6"/>
+                <w:sz w:val="20"/>
+                <w:szCs w:val="20"/>
+              </w:rPr>
+            </w:pPr>
+          </w:p>
+          <w:p>
+            <w:pPr>
+              <w:rPr>
+                <w:rFonts w:ascii="Bahnschrift" w:hAnsi="Bahnschrift"/>
+                <w:b/>
+                <w:color w:val="595959" w:themeColor="text1" w:themeTint="A6"/>
+                <w:sz w:val="20"/>
+                <w:szCs w:val="20"/>
+              </w:rPr>
+            </w:pPr>
+          </w:p>
+          <w:p>
+            <w:pPr>
+              <w:rPr>
+                <w:rFonts w:ascii="Bahnschrift" w:hAnsi="Bahnschrift"/>
+                <w:b/>
+                <w:color w:val="595959" w:themeColor="text1" w:themeTint="A6"/>
+              </w:rPr>
+            </w:pPr>
+          </w:p>
+          <w:p>
+            <w:pPr>
+              <w:rPr>
+                <w:rFonts w:ascii="Bahnschrift" w:hAnsi="Bahnschrift"/>
               </w:rPr>
             </w:pPr>
             <w:r>
@@ -5641,6 +5734,8 @@
             <w:pPr>
               <w:rPr>
                 <w:rFonts w:ascii="Bahnschrift" w:hAnsi="Bahnschrift"/>
+                <w:sz w:val="20"/>
+                <w:szCs w:val="20"/>
               </w:rPr>
             </w:pPr>
           </w:p>
@@ -5650,6 +5745,8 @@
                 <w:rFonts w:ascii="Bahnschrift" w:hAnsi="Bahnschrift"/>
                 <w:b/>
                 <w:color w:val="595959" w:themeColor="text1" w:themeTint="A6"/>
+                <w:sz w:val="20"/>
+                <w:szCs w:val="20"/>
               </w:rPr>
             </w:pPr>
           </w:p>
@@ -5703,31 +5800,10 @@
               <w:t>7</w:t>
             </w:r>
           </w:p>
-          <w:p>
-            <w:pPr>
-              <w:rPr>
-                <w:rFonts w:ascii="Bahnschrift" w:hAnsi="Bahnschrift"/>
-              </w:rPr>
-            </w:pPr>
-          </w:p>
-          <w:p>
-            <w:pPr>
-              <w:rPr>
-                <w:rFonts w:ascii="Bahnschrift" w:hAnsi="Bahnschrift"/>
-              </w:rPr>
-            </w:pPr>
-          </w:p>
-          <w:p>
-            <w:pPr>
-              <w:rPr>
-                <w:rFonts w:ascii="Bahnschrift" w:hAnsi="Bahnschrift"/>
-              </w:rPr>
-            </w:pPr>
-          </w:p>
         </w:tc>
         <w:tc>
           <w:tcPr>
-            <w:tcW w:w="3260" w:type="dxa"/>
+            <w:tcW w:w="3397" w:type="dxa"/>
             <w:tcBorders>
               <w:top w:val="nil"/>
               <w:left w:val="nil"/>
@@ -5738,6 +5814,95 @@
           <w:p>
             <w:pPr>
               <w:rPr>
+                <w:rFonts w:ascii="Bahnschrift" w:hAnsi="Bahnschrift" w:cs="Arial"/>
+                <w:b/>
+                <w:color w:val="595959" w:themeColor="text1" w:themeTint="A6"/>
+                <w:shd w:val="clear" w:color="auto" w:fill="FFFFFF"/>
+              </w:rPr>
+            </w:pPr>
+            <w:r>
+              <w:rPr>
+                <w:rFonts w:ascii="Bahnschrift" w:hAnsi="Bahnschrift" w:cs="Arial"/>
+                <w:b/>
+                <w:color w:val="595959" w:themeColor="text1" w:themeTint="A6"/>
+                <w:shd w:val="clear" w:color="auto" w:fill="FFFFFF"/>
+              </w:rPr>
+              <w:t>Analyste en Génie Informatique</w:t>
+            </w:r>
+          </w:p>
+          <w:p>
+            <w:pPr>
+              <w:rPr>
+                <w:rFonts w:ascii="Bahnschrift" w:hAnsi="Bahnschrift" w:cs="Arial"/>
+                <w:color w:val="222222"/>
+                <w:sz w:val="16"/>
+                <w:szCs w:val="16"/>
+                <w:shd w:val="clear" w:color="auto" w:fill="FFFFFF"/>
+              </w:rPr>
+            </w:pPr>
+            <w:r>
+              <w:rPr>
+                <w:rFonts w:ascii="Bahnschrift" w:hAnsi="Bahnschrift" w:cs="Arial"/>
+                <w:color w:val="222222"/>
+                <w:sz w:val="16"/>
+                <w:szCs w:val="16"/>
+                <w:shd w:val="clear" w:color="auto" w:fill="FFFFFF"/>
+              </w:rPr>
+              <w:t>Option Logiciel (Titre RNCP de Niveau II)</w:t>
+            </w:r>
+          </w:p>
+          <w:p>
+            <w:pPr>
+              <w:rPr>
+                <w:rFonts w:ascii="Bahnschrift" w:hAnsi="Bahnschrift" w:cs="Arial"/>
+                <w:color w:val="222222"/>
+                <w:sz w:val="20"/>
+                <w:szCs w:val="20"/>
+                <w:shd w:val="clear" w:color="auto" w:fill="FFFFFF"/>
+              </w:rPr>
+            </w:pPr>
+            <w:r>
+              <w:rPr>
+                <w:rFonts w:ascii="Bahnschrift" w:hAnsi="Bahnschrift" w:cs="Arial"/>
+                <w:color w:val="222222"/>
+                <w:sz w:val="20"/>
+                <w:szCs w:val="20"/>
+                <w:shd w:val="clear" w:color="auto" w:fill="FFFFFF"/>
+              </w:rPr>
+              <w:t>CFA INSTA</w:t>
+            </w:r>
+          </w:p>
+          <w:p>
+            <w:pPr>
+              <w:rPr>
+                <w:rFonts w:ascii="Bahnschrift" w:hAnsi="Bahnschrift"/>
+                <w:sz w:val="20"/>
+                <w:szCs w:val="20"/>
+              </w:rPr>
+            </w:pPr>
+            <w:r>
+              <w:rPr>
+                <w:rFonts w:ascii="Bahnschrift" w:hAnsi="Bahnschrift" w:cs="Arial"/>
+                <w:color w:val="222222"/>
+                <w:sz w:val="20"/>
+                <w:szCs w:val="20"/>
+                <w:shd w:val="clear" w:color="auto" w:fill="FFFFFF"/>
+              </w:rPr>
+              <w:t>Paris 2ème</w:t>
+            </w:r>
+          </w:p>
+          <w:p>
+            <w:pPr>
+              <w:rPr>
+                <w:rFonts w:ascii="Bahnschrift" w:hAnsi="Bahnschrift"/>
+                <w:b/>
+                <w:color w:val="595959" w:themeColor="text1" w:themeTint="A6"/>
+              </w:rPr>
+            </w:pPr>
+          </w:p>
+          <w:p>
+            <w:pPr>
+              <w:rPr>
                 <w:rFonts w:ascii="Bahnschrift" w:hAnsi="Bahnschrift"/>
                 <w:b/>
                 <w:color w:val="595959" w:themeColor="text1" w:themeTint="A6"/>
@@ -5756,11 +5921,15 @@
             <w:pPr>
               <w:rPr>
                 <w:rFonts w:ascii="Bahnschrift" w:hAnsi="Bahnschrift"/>
+                <w:sz w:val="20"/>
+                <w:szCs w:val="20"/>
               </w:rPr>
             </w:pPr>
             <w:r>
               <w:rPr>
                 <w:rFonts w:ascii="Bahnschrift" w:hAnsi="Bahnschrift"/>
+                <w:sz w:val="20"/>
+                <w:szCs w:val="20"/>
               </w:rPr>
               <w:t>IUT Paris Descartes</w:t>
             </w:r>
@@ -5774,8 +5943,16 @@
             <w:r>
               <w:rPr>
                 <w:rFonts w:ascii="Bahnschrift" w:hAnsi="Bahnschrift"/>
-              </w:rPr>
-              <w:t xml:space="preserve">Paris </w:t>
+                <w:sz w:val="20"/>
+                <w:szCs w:val="20"/>
+              </w:rPr>
+              <w:t>Paris</w:t>
+            </w:r>
+            <w:r>
+              <w:rPr>
+                <w:rFonts w:ascii="Bahnschrift" w:hAnsi="Bahnschrift"/>
+              </w:rPr>
+              <w:t xml:space="preserve"> </w:t>
             </w:r>
             <w:r>
               <w:rPr>
@@ -5826,11 +6003,15 @@
             <w:pPr>
               <w:rPr>
                 <w:rFonts w:ascii="Bahnschrift" w:hAnsi="Bahnschrift"/>
+                <w:sz w:val="20"/>
+                <w:szCs w:val="20"/>
               </w:rPr>
             </w:pPr>
             <w:r>
               <w:rPr>
                 <w:rFonts w:ascii="Bahnschrift" w:hAnsi="Bahnschrift"/>
+                <w:sz w:val="20"/>
+                <w:szCs w:val="20"/>
               </w:rPr>
               <w:t>Lycée Galilée</w:t>
             </w:r>
@@ -5844,6 +6025,8 @@
             <w:r>
               <w:rPr>
                 <w:rFonts w:ascii="Bahnschrift" w:hAnsi="Bahnschrift"/>
+                <w:sz w:val="20"/>
+                <w:szCs w:val="20"/>
               </w:rPr>
               <w:t>Cergy-Pontoise</w:t>
             </w:r>
@@ -5852,8 +6035,6 @@
       </w:tr>
     </w:tbl>
     <w:p>
-      <w:bookmarkStart w:id="0" w:name="_GoBack"/>
-      <w:bookmarkEnd w:id="0"/>
       <w:r>
         <w:rPr>
           <w:noProof/>
@@ -5861,13 +6042,13 @@
         <mc:AlternateContent>
           <mc:Choice Requires="wps">
             <w:drawing>
-              <wp:anchor distT="0" distB="0" distL="114300" distR="114300" simplePos="0" relativeHeight="251788288" behindDoc="0" locked="0" layoutInCell="1" allowOverlap="1" wp14:anchorId="4507997E" wp14:editId="2E391303">
+              <wp:anchor distT="0" distB="0" distL="114300" distR="114300" simplePos="0" relativeHeight="251788288" behindDoc="0" locked="0" layoutInCell="1" allowOverlap="1" wp14:anchorId="4507997E" wp14:editId="59BF6B0B">
                 <wp:simplePos x="0" y="0"/>
                 <wp:positionH relativeFrom="column">
-                  <wp:posOffset>1730375</wp:posOffset>
+                  <wp:posOffset>1732036</wp:posOffset>
                 </wp:positionH>
-                <wp:positionV relativeFrom="paragraph">
-                  <wp:posOffset>946422</wp:posOffset>
+                <wp:positionV relativeFrom="page">
+                  <wp:posOffset>9536723</wp:posOffset>
                 </wp:positionV>
                 <wp:extent cx="1894205" cy="636270"/>
                 <wp:effectExtent l="0" t="0" r="0" b="0"/>
@@ -5951,8 +6132,9 @@
           </mc:Choice>
           <mc:Fallback>
             <w:pict>
-              <v:shape w14:anchorId="37F50037" id="Forme libre 11" o:spid="_x0000_s1026" style="position:absolute;margin-left:136.25pt;margin-top:74.5pt;width:149.15pt;height:50.1pt;z-index:251788288;visibility:visible;mso-wrap-style:square;mso-wrap-distance-left:9pt;mso-wrap-distance-top:0;mso-wrap-distance-right:9pt;mso-wrap-distance-bottom:0;mso-position-horizontal:absolute;mso-position-horizontal-relative:text;mso-position-vertical:absolute;mso-position-vertical-relative:text;v-text-anchor:top" coordsize="3023,1494" o:gfxdata="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" path="m,l1213,1073r1809,420l,xe" fillcolor="#bbb8b8" stroked="f">
+              <v:shape w14:anchorId="20BCDFC9" id="Forme libre 11" o:spid="_x0000_s1026" style="position:absolute;margin-left:136.4pt;margin-top:750.9pt;width:149.15pt;height:50.1pt;z-index:251788288;visibility:visible;mso-wrap-style:square;mso-wrap-distance-left:9pt;mso-wrap-distance-top:0;mso-wrap-distance-right:9pt;mso-wrap-distance-bottom:0;mso-position-horizontal:absolute;mso-position-horizontal-relative:text;mso-position-vertical:absolute;mso-position-vertical-relative:page;v-text-anchor:top" coordsize="3023,1494" o:gfxdata="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" path="m,l1213,1073r1809,420l,xe" fillcolor="#bbb8b8" stroked="f">
                 <v:path arrowok="t" o:connecttype="custom" o:connectlocs="0,0;760063,456973;1893578,635844;0,0" o:connectangles="0,0,0,0"/>
+                <w10:wrap anchory="page"/>
               </v:shape>
             </w:pict>
           </mc:Fallback>
@@ -5965,15 +6147,15 @@
         <mc:AlternateContent>
           <mc:Choice Requires="wps">
             <w:drawing>
-              <wp:anchor distT="0" distB="0" distL="114300" distR="114300" simplePos="0" relativeHeight="251782144" behindDoc="0" locked="0" layoutInCell="1" allowOverlap="1" wp14:anchorId="19F45736" wp14:editId="0F2F81A8">
+              <wp:anchor distT="0" distB="0" distL="114300" distR="114300" simplePos="0" relativeHeight="251782144" behindDoc="0" locked="0" layoutInCell="1" allowOverlap="1" wp14:anchorId="19F45736" wp14:editId="216D0C4C">
                 <wp:simplePos x="0" y="0"/>
                 <wp:positionH relativeFrom="column">
                   <wp:posOffset>3002280</wp:posOffset>
                 </wp:positionH>
-                <wp:positionV relativeFrom="paragraph">
-                  <wp:posOffset>1374425</wp:posOffset>
+                <wp:positionV relativeFrom="page">
+                  <wp:posOffset>9964420</wp:posOffset>
                 </wp:positionV>
-                <wp:extent cx="3866400" cy="745200"/>
+                <wp:extent cx="3865880" cy="744855"/>
                 <wp:effectExtent l="19050" t="19050" r="1270" b="36195"/>
                 <wp:wrapNone/>
                 <wp:docPr id="27" name="Forme libre 4"/>
@@ -5989,7 +6171,7 @@
                       <wps:spPr bwMode="auto">
                         <a:xfrm rot="60000">
                           <a:off x="0" y="0"/>
-                          <a:ext cx="3866400" cy="745200"/>
+                          <a:ext cx="3865880" cy="744855"/>
                         </a:xfrm>
                         <a:custGeom>
                           <a:avLst/>
@@ -6069,8 +6251,9 @@
           </mc:Choice>
           <mc:Fallback>
             <w:pict>
-              <v:shape w14:anchorId="2B2CADF3" id="Forme libre 4" o:spid="_x0000_s1026" style="position:absolute;margin-left:236.4pt;margin-top:108.2pt;width:304.45pt;height:58.7pt;rotation:1;z-index:251782144;visibility:visible;mso-wrap-style:square;mso-width-percent:0;mso-height-percent:0;mso-wrap-distance-left:9pt;mso-wrap-distance-top:0;mso-wrap-distance-right:9pt;mso-wrap-distance-bottom:0;mso-position-horizontal:absolute;mso-position-horizontal-relative:text;mso-position-vertical:absolute;mso-position-vertical-relative:text;mso-width-percent:0;mso-height-percent:0;mso-width-relative:margin;mso-height-relative:margin;v-text-anchor:top" coordsize="6087,1594" o:gfxdata="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" path="m2580,l,1593r6086,l6086,722,2580,xe" fillcolor="#d7d5d5" stroked="f">
-                <v:path arrowok="t" o:connecttype="custom" o:connectlocs="1638790,0;0,744732;3865765,744732;3865765,337537;1638790,0" o:connectangles="0,0,0,0,0"/>
+              <v:shape w14:anchorId="60B25BE9" id="Forme libre 4" o:spid="_x0000_s1026" style="position:absolute;margin-left:236.4pt;margin-top:784.6pt;width:304.4pt;height:58.65pt;rotation:1;z-index:251782144;visibility:visible;mso-wrap-style:square;mso-width-percent:0;mso-height-percent:0;mso-wrap-distance-left:9pt;mso-wrap-distance-top:0;mso-wrap-distance-right:9pt;mso-wrap-distance-bottom:0;mso-position-horizontal:absolute;mso-position-horizontal-relative:text;mso-position-vertical:absolute;mso-position-vertical-relative:page;mso-width-percent:0;mso-height-percent:0;mso-width-relative:margin;mso-height-relative:margin;v-text-anchor:top" coordsize="6087,1594" o:gfxdata="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" path="m2580,l,1593r6086,l6086,722,2580,xe" fillcolor="#d7d5d5" stroked="f">
+                <v:path arrowok="t" o:connecttype="custom" o:connectlocs="1638569,0;0,744388;3865245,744388;3865245,337381;1638569,0" o:connectangles="0,0,0,0,0"/>
+                <w10:wrap anchory="page"/>
               </v:shape>
             </w:pict>
           </mc:Fallback>
@@ -6083,13 +6266,13 @@
         <mc:AlternateContent>
           <mc:Choice Requires="wps">
             <w:drawing>
-              <wp:anchor distT="0" distB="0" distL="114300" distR="114300" simplePos="0" relativeHeight="251790336" behindDoc="0" locked="0" layoutInCell="1" allowOverlap="1" wp14:anchorId="5E14A199" wp14:editId="327E6471">
+              <wp:anchor distT="0" distB="0" distL="114300" distR="114300" simplePos="0" relativeHeight="251790336" behindDoc="0" locked="0" layoutInCell="1" allowOverlap="1" wp14:anchorId="5E14A199" wp14:editId="6B88A020">
                 <wp:simplePos x="0" y="0"/>
                 <wp:positionH relativeFrom="column">
                   <wp:posOffset>4643755</wp:posOffset>
                 </wp:positionH>
-                <wp:positionV relativeFrom="paragraph">
-                  <wp:posOffset>1369604</wp:posOffset>
+                <wp:positionV relativeFrom="page">
+                  <wp:posOffset>9959340</wp:posOffset>
                 </wp:positionV>
                 <wp:extent cx="2226310" cy="772160"/>
                 <wp:effectExtent l="0" t="0" r="2540" b="8890"/>
@@ -6181,8 +6364,9 @@
           </mc:Choice>
           <mc:Fallback>
             <w:pict>
-              <v:shape w14:anchorId="12EA3213" id="Forme libre 13" o:spid="_x0000_s1026" style="position:absolute;margin-left:365.65pt;margin-top:107.85pt;width:175.3pt;height:60.8pt;z-index:251790336;visibility:visible;mso-wrap-style:square;mso-wrap-distance-left:9pt;mso-wrap-distance-top:0;mso-wrap-distance-right:9pt;mso-wrap-distance-bottom:0;mso-position-horizontal:absolute;mso-position-horizontal-relative:text;mso-position-vertical:absolute;mso-position-vertical-relative:text;v-text-anchor:top" coordsize="3507,1594" o:gfxdata="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" path="m,l1815,1593r1691,l3506,722,,xe" fillcolor="#f3f3f3" stroked="f">
+              <v:shape w14:anchorId="1246F3E6" id="Forme libre 13" o:spid="_x0000_s1026" style="position:absolute;margin-left:365.65pt;margin-top:784.2pt;width:175.3pt;height:60.8pt;z-index:251790336;visibility:visible;mso-wrap-style:square;mso-wrap-distance-left:9pt;mso-wrap-distance-top:0;mso-wrap-distance-right:9pt;mso-wrap-distance-bottom:0;mso-position-horizontal:absolute;mso-position-horizontal-relative:text;mso-position-vertical:absolute;mso-position-vertical-relative:page;v-text-anchor:top" coordsize="3507,1594" o:gfxdata="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" path="m,l1815,1593r1691,l3506,722,,xe" fillcolor="#f3f3f3" stroked="f">
                 <v:path arrowok="t" o:connecttype="custom" o:connectlocs="0,0;1152196,771676;2225675,771676;2225675,349749;0,0" o:connectangles="0,0,0,0,0"/>
+                <w10:wrap anchory="page"/>
               </v:shape>
             </w:pict>
           </mc:Fallback>
@@ -6195,13 +6379,13 @@
         <mc:AlternateContent>
           <mc:Choice Requires="wps">
             <w:drawing>
-              <wp:anchor distT="0" distB="0" distL="114300" distR="114300" simplePos="0" relativeHeight="251789312" behindDoc="0" locked="0" layoutInCell="1" allowOverlap="1" wp14:anchorId="21118BF1" wp14:editId="22C9E447">
+              <wp:anchor distT="0" distB="0" distL="114300" distR="114300" simplePos="0" relativeHeight="251789312" behindDoc="0" locked="0" layoutInCell="1" allowOverlap="1" wp14:anchorId="21118BF1" wp14:editId="5F2381A1">
                 <wp:simplePos x="0" y="0"/>
                 <wp:positionH relativeFrom="column">
-                  <wp:posOffset>2437674</wp:posOffset>
+                  <wp:posOffset>2435687</wp:posOffset>
                 </wp:positionH>
-                <wp:positionV relativeFrom="paragraph">
-                  <wp:posOffset>1384935</wp:posOffset>
+                <wp:positionV relativeFrom="page">
+                  <wp:posOffset>9975273</wp:posOffset>
                 </wp:positionV>
                 <wp:extent cx="1239520" cy="204470"/>
                 <wp:effectExtent l="0" t="0" r="0" b="5080"/>
@@ -6285,8 +6469,9 @@
           </mc:Choice>
           <mc:Fallback>
             <w:pict>
-              <v:shape w14:anchorId="64B5C124" id="Forme libre 12" o:spid="_x0000_s1026" style="position:absolute;margin-left:191.95pt;margin-top:109.05pt;width:97.6pt;height:16.1pt;z-index:251789312;visibility:visible;mso-wrap-style:square;mso-wrap-distance-left:9pt;mso-wrap-distance-top:0;mso-wrap-distance-right:9pt;mso-wrap-distance-bottom:0;mso-position-horizontal:absolute;mso-position-horizontal-relative:text;mso-position-vertical:absolute;mso-position-vertical-relative:text;v-text-anchor:top" coordsize="1953,551" o:gfxdata="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" path="m,l143,130,1952,550,,xe" fillcolor="#838f9e" stroked="f">
+              <v:shape w14:anchorId="71B2155B" id="Forme libre 12" o:spid="_x0000_s1026" style="position:absolute;margin-left:191.8pt;margin-top:785.45pt;width:97.6pt;height:16.1pt;z-index:251789312;visibility:visible;mso-wrap-style:square;mso-wrap-distance-left:9pt;mso-wrap-distance-top:0;mso-wrap-distance-right:9pt;mso-wrap-distance-bottom:0;mso-position-horizontal:absolute;mso-position-horizontal-relative:text;mso-position-vertical:absolute;mso-position-vertical-relative:page;v-text-anchor:top" coordsize="1953,551" o:gfxdata="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" path="m,l143,130,1952,550,,xe" fillcolor="#838f9e" stroked="f">
                 <v:path arrowok="t" o:connecttype="custom" o:connectlocs="0,0;90759,48242;1238885,204099;0,0" o:connectangles="0,0,0,0"/>
+                <w10:wrap anchory="page"/>
               </v:shape>
             </w:pict>
           </mc:Fallback>
@@ -6299,13 +6484,13 @@
         <mc:AlternateContent>
           <mc:Choice Requires="wps">
             <w:drawing>
-              <wp:anchor distT="0" distB="0" distL="114300" distR="114300" simplePos="0" relativeHeight="251787264" behindDoc="0" locked="0" layoutInCell="1" allowOverlap="1" wp14:anchorId="1B5C74B9" wp14:editId="0D66638B">
+              <wp:anchor distT="0" distB="0" distL="114300" distR="114300" simplePos="0" relativeHeight="251787264" behindDoc="0" locked="0" layoutInCell="1" allowOverlap="1" wp14:anchorId="1B5C74B9" wp14:editId="0044424D">
                 <wp:simplePos x="0" y="0"/>
                 <wp:positionH relativeFrom="column">
-                  <wp:posOffset>1741805</wp:posOffset>
+                  <wp:posOffset>1741079</wp:posOffset>
                 </wp:positionH>
-                <wp:positionV relativeFrom="paragraph">
-                  <wp:posOffset>837565</wp:posOffset>
+                <wp:positionV relativeFrom="page">
+                  <wp:posOffset>9429206</wp:posOffset>
                 </wp:positionV>
                 <wp:extent cx="4057015" cy="1308100"/>
                 <wp:effectExtent l="0" t="0" r="635" b="6350"/>
@@ -6389,8 +6574,9 @@
           </mc:Choice>
           <mc:Fallback>
             <w:pict>
-              <v:shape w14:anchorId="3AD587CB" id="Forme libre 10" o:spid="_x0000_s1026" style="position:absolute;margin-left:137.15pt;margin-top:65.95pt;width:319.45pt;height:103pt;z-index:251787264;visibility:visible;mso-wrap-style:square;mso-wrap-distance-left:9pt;mso-wrap-distance-top:0;mso-wrap-distance-right:9pt;mso-wrap-distance-bottom:0;mso-position-horizontal:absolute;mso-position-horizontal-relative:text;mso-position-vertical:absolute;mso-position-vertical-relative:text;v-text-anchor:top" coordsize="6390,2667" o:gfxdata="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" path="m6389,2666l4573,1073,6223,2666r166,e" fillcolor="#838f9e" stroked="f">
+              <v:shape w14:anchorId="4C1F1F23" id="Forme libre 10" o:spid="_x0000_s1026" style="position:absolute;margin-left:137.1pt;margin-top:742.45pt;width:319.45pt;height:103pt;z-index:251787264;visibility:visible;mso-wrap-style:square;mso-wrap-distance-left:9pt;mso-wrap-distance-top:0;mso-wrap-distance-right:9pt;mso-wrap-distance-bottom:0;mso-position-horizontal:absolute;mso-position-horizontal-relative:text;mso-position-vertical:absolute;mso-position-vertical-relative:page;v-text-anchor:top" coordsize="6390,2667" o:gfxdata="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" path="m6389,2666l4573,1073,6223,2666r166,e" fillcolor="#838f9e" stroked="f">
                 <v:path arrowok="t" o:connecttype="custom" o:connectlocs="4056380,1307610;2903401,526281;3950987,1307610;4056380,1307610" o:connectangles="0,0,0,0"/>
+                <w10:wrap anchory="page"/>
               </v:shape>
             </w:pict>
           </mc:Fallback>
@@ -6403,13 +6589,13 @@
         <mc:AlternateContent>
           <mc:Choice Requires="wps">
             <w:drawing>
-              <wp:anchor distT="0" distB="0" distL="114300" distR="114300" simplePos="0" relativeHeight="251783168" behindDoc="0" locked="0" layoutInCell="1" allowOverlap="1" wp14:anchorId="38433C54" wp14:editId="4BFCC1FA">
+              <wp:anchor distT="0" distB="0" distL="114300" distR="114300" simplePos="0" relativeHeight="251783168" behindDoc="0" locked="0" layoutInCell="1" allowOverlap="1" wp14:anchorId="38433C54" wp14:editId="58CE5FF6">
                 <wp:simplePos x="0" y="0"/>
                 <wp:positionH relativeFrom="column">
-                  <wp:posOffset>4105910</wp:posOffset>
+                  <wp:posOffset>4106314</wp:posOffset>
                 </wp:positionH>
-                <wp:positionV relativeFrom="paragraph">
-                  <wp:posOffset>1664335</wp:posOffset>
+                <wp:positionV relativeFrom="page">
+                  <wp:posOffset>10254673</wp:posOffset>
                 </wp:positionV>
                 <wp:extent cx="1351915" cy="257810"/>
                 <wp:effectExtent l="0" t="0" r="635" b="8890"/>
@@ -6493,8 +6679,9 @@
           </mc:Choice>
           <mc:Fallback>
             <w:pict>
-              <v:shape w14:anchorId="06282DC4" id="Forme libre 5" o:spid="_x0000_s1026" style="position:absolute;margin-left:323.3pt;margin-top:131.05pt;width:106.45pt;height:20.3pt;z-index:251783168;visibility:visible;mso-wrap-style:square;mso-wrap-distance-left:9pt;mso-wrap-distance-top:0;mso-wrap-distance-right:9pt;mso-wrap-distance-bottom:0;mso-position-horizontal:absolute;mso-position-horizontal-relative:text;mso-position-vertical:absolute;mso-position-vertical-relative:text;v-text-anchor:top" coordsize="2130,497" o:gfxdata="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" path="m,l2129,496,1994,377,,xe" fillcolor="#838f9e" stroked="f">
+              <v:shape w14:anchorId="0544263A" id="Forme libre 5" o:spid="_x0000_s1026" style="position:absolute;margin-left:323.35pt;margin-top:807.45pt;width:106.45pt;height:20.3pt;z-index:251783168;visibility:visible;mso-wrap-style:square;mso-wrap-distance-left:9pt;mso-wrap-distance-top:0;mso-wrap-distance-right:9pt;mso-wrap-distance-bottom:0;mso-position-horizontal:absolute;mso-position-horizontal-relative:text;mso-position-vertical:absolute;mso-position-vertical-relative:page;v-text-anchor:top" coordsize="2130,497" o:gfxdata="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" path="m,l2129,496,1994,377,,xe" fillcolor="#838f9e" stroked="f">
                 <v:path arrowok="t" o:connecttype="custom" o:connectlocs="0,0;1351280,257291;1265596,195562;0,0" o:connectangles="0,0,0,0"/>
+                <w10:wrap anchory="page"/>
               </v:shape>
             </w:pict>
           </mc:Fallback>
@@ -6507,13 +6694,13 @@
         <mc:AlternateContent>
           <mc:Choice Requires="wps">
             <w:drawing>
-              <wp:anchor distT="0" distB="0" distL="114300" distR="114300" simplePos="0" relativeHeight="251786240" behindDoc="0" locked="0" layoutInCell="1" allowOverlap="1" wp14:anchorId="3CAD953A" wp14:editId="703E34BF">
+              <wp:anchor distT="0" distB="0" distL="114300" distR="114300" simplePos="0" relativeHeight="251786240" behindDoc="0" locked="0" layoutInCell="1" allowOverlap="1" wp14:anchorId="3CAD953A" wp14:editId="6BC6F207">
                 <wp:simplePos x="0" y="0"/>
                 <wp:positionH relativeFrom="column">
-                  <wp:posOffset>1732915</wp:posOffset>
+                  <wp:posOffset>1732569</wp:posOffset>
                 </wp:positionH>
-                <wp:positionV relativeFrom="paragraph">
-                  <wp:posOffset>947420</wp:posOffset>
+                <wp:positionV relativeFrom="page">
+                  <wp:posOffset>9538855</wp:posOffset>
                 </wp:positionV>
                 <wp:extent cx="4057015" cy="1193800"/>
                 <wp:effectExtent l="0" t="0" r="0" b="6350"/>
@@ -6597,8 +6784,9 @@
           </mc:Choice>
           <mc:Fallback>
             <w:pict>
-              <v:shape w14:anchorId="57FD7633" id="Forme libre 9" o:spid="_x0000_s1026" style="position:absolute;margin-left:136.45pt;margin-top:74.6pt;width:319.45pt;height:94pt;z-index:251786240;visibility:visible;mso-wrap-style:square;mso-wrap-distance-left:9pt;mso-wrap-distance-top:0;mso-wrap-distance-right:9pt;mso-wrap-distance-bottom:0;mso-position-horizontal:absolute;mso-position-horizontal-relative:text;mso-position-vertical:absolute;mso-position-vertical-relative:text;v-text-anchor:top" coordsize="6390,2667" o:gfxdata="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" path="m3318,2666l,,3024,2666r294,e" fillcolor="#838f9e" stroked="f">
+              <v:shape w14:anchorId="424BA0FF" id="Forme libre 9" o:spid="_x0000_s1026" style="position:absolute;margin-left:136.4pt;margin-top:751.1pt;width:319.45pt;height:94pt;z-index:251786240;visibility:visible;mso-wrap-style:square;mso-wrap-distance-left:9pt;mso-wrap-distance-top:0;mso-wrap-distance-right:9pt;mso-wrap-distance-bottom:0;mso-position-horizontal:absolute;mso-position-horizontal-relative:text;mso-position-vertical:absolute;mso-position-vertical-relative:page;v-text-anchor:top" coordsize="6390,2667" o:gfxdata="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" path="m3318,2666l,,3024,2666r294,e" fillcolor="#838f9e" stroked="f">
                 <v:path arrowok="t" o:connecttype="custom" o:connectlocs="2106600,1193352;0,0;1919939,1193352;2106600,1193352" o:connectangles="0,0,0,0"/>
+                <w10:wrap anchory="page"/>
               </v:shape>
             </w:pict>
           </mc:Fallback>
@@ -6611,13 +6799,13 @@
         <mc:AlternateContent>
           <mc:Choice Requires="wps">
             <w:drawing>
-              <wp:anchor distT="0" distB="0" distL="114300" distR="114300" simplePos="0" relativeHeight="251785216" behindDoc="0" locked="0" layoutInCell="1" allowOverlap="1" wp14:anchorId="784CCFEB" wp14:editId="44B2AF11">
+              <wp:anchor distT="0" distB="0" distL="114300" distR="114300" simplePos="0" relativeHeight="251785216" behindDoc="0" locked="0" layoutInCell="1" allowOverlap="1" wp14:anchorId="784CCFEB" wp14:editId="19C2975D">
                 <wp:simplePos x="0" y="0"/>
                 <wp:positionH relativeFrom="column">
                   <wp:posOffset>2504440</wp:posOffset>
                 </wp:positionH>
-                <wp:positionV relativeFrom="paragraph">
-                  <wp:posOffset>1383030</wp:posOffset>
+                <wp:positionV relativeFrom="page">
+                  <wp:posOffset>9973310</wp:posOffset>
                 </wp:positionV>
                 <wp:extent cx="4338955" cy="759460"/>
                 <wp:effectExtent l="0" t="0" r="4445" b="2540"/>
@@ -6712,8 +6900,9 @@
           </mc:Choice>
           <mc:Fallback>
             <w:pict>
-              <v:shape w14:anchorId="3B126875" id="Forme libre 7" o:spid="_x0000_s1026" style="position:absolute;margin-left:197.2pt;margin-top:108.9pt;width:341.65pt;height:59.8pt;z-index:251785216;visibility:visible;mso-wrap-style:square;mso-height-percent:0;mso-wrap-distance-left:9pt;mso-wrap-distance-top:0;mso-wrap-distance-right:9pt;mso-wrap-distance-bottom:0;mso-position-horizontal:absolute;mso-position-horizontal-relative:text;mso-position-vertical:absolute;mso-position-vertical-relative:text;mso-height-percent:0;mso-height-relative:margin;v-text-anchor:top" coordsize="6834,1594" o:gfxdata="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" path="m,l1810,1593r5023,l6817,1586,,xe" fillcolor="#869ab2" stroked="f">
+              <v:shape w14:anchorId="7D11F70D" id="Forme libre 7" o:spid="_x0000_s1026" style="position:absolute;margin-left:197.2pt;margin-top:785.3pt;width:341.65pt;height:59.8pt;z-index:251785216;visibility:visible;mso-wrap-style:square;mso-height-percent:0;mso-wrap-distance-left:9pt;mso-wrap-distance-top:0;mso-wrap-distance-right:9pt;mso-wrap-distance-bottom:0;mso-position-horizontal:absolute;mso-position-horizontal-relative:text;mso-position-vertical:absolute;mso-position-vertical-relative:page;mso-height-percent:0;mso-height-relative:margin;v-text-anchor:top" coordsize="6834,1594" o:gfxdata="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" path="m,l1810,1593r5023,l6817,1586,,xe" fillcolor="#869ab2" stroked="f">
                 <v:path arrowok="t" o:connecttype="custom" o:connectlocs="0,0;1149182,758984;4338320,758984;4328162,755648;0,0" o:connectangles="0,0,0,0,0"/>
+                <w10:wrap anchory="page"/>
               </v:shape>
             </w:pict>
           </mc:Fallback>
@@ -6726,13 +6915,13 @@
         <mc:AlternateContent>
           <mc:Choice Requires="wps">
             <w:drawing>
-              <wp:anchor distT="0" distB="0" distL="114300" distR="114300" simplePos="0" relativeHeight="251784192" behindDoc="0" locked="0" layoutInCell="1" allowOverlap="1" wp14:anchorId="4C33F612" wp14:editId="3436CAC4">
+              <wp:anchor distT="0" distB="0" distL="114300" distR="114300" simplePos="0" relativeHeight="251784192" behindDoc="0" locked="0" layoutInCell="1" allowOverlap="1" wp14:anchorId="4C33F612" wp14:editId="1473C905">
                 <wp:simplePos x="0" y="0"/>
                 <wp:positionH relativeFrom="column">
-                  <wp:posOffset>-902970</wp:posOffset>
+                  <wp:posOffset>-905657</wp:posOffset>
                 </wp:positionH>
-                <wp:positionV relativeFrom="paragraph">
-                  <wp:posOffset>948391</wp:posOffset>
+                <wp:positionV relativeFrom="page">
+                  <wp:posOffset>9536723</wp:posOffset>
                 </wp:positionV>
                 <wp:extent cx="4559935" cy="1193800"/>
                 <wp:effectExtent l="0" t="0" r="0" b="6350"/>
@@ -6819,13 +7008,20 @@
                     </wps:wsp>
                   </a:graphicData>
                 </a:graphic>
+                <wp14:sizeRelH relativeFrom="margin">
+                  <wp14:pctWidth>0</wp14:pctWidth>
+                </wp14:sizeRelH>
+                <wp14:sizeRelV relativeFrom="margin">
+                  <wp14:pctHeight>0</wp14:pctHeight>
+                </wp14:sizeRelV>
               </wp:anchor>
             </w:drawing>
           </mc:Choice>
           <mc:Fallback>
             <w:pict>
-              <v:shape w14:anchorId="086C224A" id="Forme libre 6" o:spid="_x0000_s1026" style="position:absolute;margin-left:-71.1pt;margin-top:74.7pt;width:359.05pt;height:94pt;z-index:251784192;visibility:visible;mso-wrap-style:square;mso-wrap-distance-left:9pt;mso-wrap-distance-top:0;mso-wrap-distance-right:9pt;mso-wrap-distance-bottom:0;mso-position-horizontal:absolute;mso-position-horizontal-relative:text;mso-position-vertical:absolute;mso-position-vertical-relative:text;v-text-anchor:top" coordsize="7182,2667" o:gfxdata="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" path="m4159,l,1472,,2666r7181,l4159,xe" fillcolor="#e08080" stroked="f">
+              <v:shape w14:anchorId="1424CCC2" id="Forme libre 6" o:spid="_x0000_s1026" style="position:absolute;margin-left:-71.3pt;margin-top:750.9pt;width:359.05pt;height:94pt;z-index:251784192;visibility:visible;mso-wrap-style:square;mso-width-percent:0;mso-height-percent:0;mso-wrap-distance-left:9pt;mso-wrap-distance-top:0;mso-wrap-distance-right:9pt;mso-wrap-distance-bottom:0;mso-position-horizontal:absolute;mso-position-horizontal-relative:text;mso-position-vertical:absolute;mso-position-vertical-relative:page;mso-width-percent:0;mso-height-percent:0;mso-width-relative:margin;mso-height-relative:margin;v-text-anchor:top" coordsize="7182,2667" o:gfxdata="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" path="m4159,l,1472,,2666r7181,l4159,xe" fillcolor="#e08080" stroked="f">
                 <v:path arrowok="t" o:connecttype="custom" o:connectlocs="2640597,0;0,658895;0,1193352;4559300,1193352;2640597,0" o:connectangles="0,0,0,0,0"/>
+                <w10:wrap anchory="page"/>
               </v:shape>
             </w:pict>
           </mc:Fallback>
@@ -6833,7 +7029,12 @@
       </w:r>
     </w:p>
     <w:sectPr>
+      <w:headerReference w:type="even" r:id="rId11"/>
       <w:headerReference w:type="default" r:id="rId12"/>
+      <w:footerReference w:type="even" r:id="rId13"/>
+      <w:footerReference w:type="default" r:id="rId14"/>
+      <w:headerReference w:type="first" r:id="rId15"/>
+      <w:footerReference w:type="first" r:id="rId16"/>
       <w:pgSz w:w="11906" w:h="16838"/>
       <w:pgMar w:top="1417" w:right="1417" w:bottom="1417" w:left="1417" w:header="708" w:footer="708" w:gutter="0"/>
       <w:cols w:space="708"/>
@@ -6862,6 +7063,36 @@
 </w:endnotes>
 </file>
 
+<file path=word/footer1.xml><?xml version="1.0" encoding="utf-8"?>
+<w:ftr xmlns:wpc="http://schemas.microsoft.com/office/word/2010/wordprocessingCanvas" xmlns:cx="http://schemas.microsoft.com/office/drawing/2014/chartex" xmlns:cx1="http://schemas.microsoft.com/office/drawing/2015/9/8/chartex" xmlns:cx2="http://schemas.microsoft.com/office/drawing/2015/10/21/chartex" xmlns:cx3="http://schemas.microsoft.com/office/drawing/2016/5/9/chartex" xmlns:cx4="http://schemas.microsoft.com/office/drawing/2016/5/10/chartex" xmlns:cx5="http://schemas.microsoft.com/office/drawing/2016/5/11/chartex" xmlns:cx6="http://schemas.microsoft.com/office/drawing/2016/5/12/chartex" xmlns:cx7="http://schemas.microsoft.com/office/drawing/2016/5/13/chartex" xmlns:cx8="http://schemas.microsoft.com/office/drawing/2016/5/14/chartex" xmlns:mc="http://schemas.openxmlformats.org/markup-compatibility/2006" xmlns:aink="http://schemas.microsoft.com/office/drawing/2016/ink" xmlns:am3d="http://schemas.microsoft.com/office/drawing/2017/model3d" xmlns:o="urn:schemas-microsoft-com:office:office" xmlns:r="http://schemas.openxmlformats.org/officeDocument/2006/relationships" xmlns:m="http://schemas.openxmlformats.org/officeDocument/2006/math" xmlns:v="urn:schemas-microsoft-com:vml" xmlns:wp14="http://schemas.microsoft.com/office/word/2010/wordprocessingDrawing" xmlns:wp="http://schemas.openxmlformats.org/drawingml/2006/wordprocessingDrawing" xmlns:w10="urn:schemas-microsoft-com:office:word" xmlns:w="http://schemas.openxmlformats.org/wordprocessingml/2006/main" xmlns:w14="http://schemas.microsoft.com/office/word/2010/wordml" xmlns:w15="http://schemas.microsoft.com/office/word/2012/wordml" xmlns:w16cid="http://schemas.microsoft.com/office/word/2016/wordml/cid" xmlns:w16se="http://schemas.microsoft.com/office/word/2015/wordml/symex" xmlns:wpg="http://schemas.microsoft.com/office/word/2010/wordprocessingGroup" xmlns:wpi="http://schemas.microsoft.com/office/word/2010/wordprocessingInk" xmlns:wne="http://schemas.microsoft.com/office/word/2006/wordml" xmlns:wps="http://schemas.microsoft.com/office/word/2010/wordprocessingShape" mc:Ignorable="w14 w15 w16se w16cid wp14">
+  <w:p>
+    <w:pPr>
+      <w:pStyle w:val="Pieddepage"/>
+    </w:pPr>
+  </w:p>
+</w:ftr>
+</file>
+
+<file path=word/footer2.xml><?xml version="1.0" encoding="utf-8"?>
+<w:ftr xmlns:wpc="http://schemas.microsoft.com/office/word/2010/wordprocessingCanvas" xmlns:cx="http://schemas.microsoft.com/office/drawing/2014/chartex" xmlns:cx1="http://schemas.microsoft.com/office/drawing/2015/9/8/chartex" xmlns:cx2="http://schemas.microsoft.com/office/drawing/2015/10/21/chartex" xmlns:cx3="http://schemas.microsoft.com/office/drawing/2016/5/9/chartex" xmlns:cx4="http://schemas.microsoft.com/office/drawing/2016/5/10/chartex" xmlns:cx5="http://schemas.microsoft.com/office/drawing/2016/5/11/chartex" xmlns:cx6="http://schemas.microsoft.com/office/drawing/2016/5/12/chartex" xmlns:cx7="http://schemas.microsoft.com/office/drawing/2016/5/13/chartex" xmlns:cx8="http://schemas.microsoft.com/office/drawing/2016/5/14/chartex" xmlns:mc="http://schemas.openxmlformats.org/markup-compatibility/2006" xmlns:aink="http://schemas.microsoft.com/office/drawing/2016/ink" xmlns:am3d="http://schemas.microsoft.com/office/drawing/2017/model3d" xmlns:o="urn:schemas-microsoft-com:office:office" xmlns:r="http://schemas.openxmlformats.org/officeDocument/2006/relationships" xmlns:m="http://schemas.openxmlformats.org/officeDocument/2006/math" xmlns:v="urn:schemas-microsoft-com:vml" xmlns:wp14="http://schemas.microsoft.com/office/word/2010/wordprocessingDrawing" xmlns:wp="http://schemas.openxmlformats.org/drawingml/2006/wordprocessingDrawing" xmlns:w10="urn:schemas-microsoft-com:office:word" xmlns:w="http://schemas.openxmlformats.org/wordprocessingml/2006/main" xmlns:w14="http://schemas.microsoft.com/office/word/2010/wordml" xmlns:w15="http://schemas.microsoft.com/office/word/2012/wordml" xmlns:w16cid="http://schemas.microsoft.com/office/word/2016/wordml/cid" xmlns:w16se="http://schemas.microsoft.com/office/word/2015/wordml/symex" xmlns:wpg="http://schemas.microsoft.com/office/word/2010/wordprocessingGroup" xmlns:wpi="http://schemas.microsoft.com/office/word/2010/wordprocessingInk" xmlns:wne="http://schemas.microsoft.com/office/word/2006/wordml" xmlns:wps="http://schemas.microsoft.com/office/word/2010/wordprocessingShape" mc:Ignorable="w14 w15 w16se w16cid wp14">
+  <w:p>
+    <w:pPr>
+      <w:pStyle w:val="Pieddepage"/>
+    </w:pPr>
+  </w:p>
+</w:ftr>
+</file>
+
+<file path=word/footer3.xml><?xml version="1.0" encoding="utf-8"?>
+<w:ftr xmlns:wpc="http://schemas.microsoft.com/office/word/2010/wordprocessingCanvas" xmlns:cx="http://schemas.microsoft.com/office/drawing/2014/chartex" xmlns:cx1="http://schemas.microsoft.com/office/drawing/2015/9/8/chartex" xmlns:cx2="http://schemas.microsoft.com/office/drawing/2015/10/21/chartex" xmlns:cx3="http://schemas.microsoft.com/office/drawing/2016/5/9/chartex" xmlns:cx4="http://schemas.microsoft.com/office/drawing/2016/5/10/chartex" xmlns:cx5="http://schemas.microsoft.com/office/drawing/2016/5/11/chartex" xmlns:cx6="http://schemas.microsoft.com/office/drawing/2016/5/12/chartex" xmlns:cx7="http://schemas.microsoft.com/office/drawing/2016/5/13/chartex" xmlns:cx8="http://schemas.microsoft.com/office/drawing/2016/5/14/chartex" xmlns:mc="http://schemas.openxmlformats.org/markup-compatibility/2006" xmlns:aink="http://schemas.microsoft.com/office/drawing/2016/ink" xmlns:am3d="http://schemas.microsoft.com/office/drawing/2017/model3d" xmlns:o="urn:schemas-microsoft-com:office:office" xmlns:r="http://schemas.openxmlformats.org/officeDocument/2006/relationships" xmlns:m="http://schemas.openxmlformats.org/officeDocument/2006/math" xmlns:v="urn:schemas-microsoft-com:vml" xmlns:wp14="http://schemas.microsoft.com/office/word/2010/wordprocessingDrawing" xmlns:wp="http://schemas.openxmlformats.org/drawingml/2006/wordprocessingDrawing" xmlns:w10="urn:schemas-microsoft-com:office:word" xmlns:w="http://schemas.openxmlformats.org/wordprocessingml/2006/main" xmlns:w14="http://schemas.microsoft.com/office/word/2010/wordml" xmlns:w15="http://schemas.microsoft.com/office/word/2012/wordml" xmlns:w16cid="http://schemas.microsoft.com/office/word/2016/wordml/cid" xmlns:w16se="http://schemas.microsoft.com/office/word/2015/wordml/symex" xmlns:wpg="http://schemas.microsoft.com/office/word/2010/wordprocessingGroup" xmlns:wpi="http://schemas.microsoft.com/office/word/2010/wordprocessingInk" xmlns:wne="http://schemas.microsoft.com/office/word/2006/wordml" xmlns:wps="http://schemas.microsoft.com/office/word/2010/wordprocessingShape" mc:Ignorable="w14 w15 w16se w16cid wp14">
+  <w:p>
+    <w:pPr>
+      <w:pStyle w:val="Pieddepage"/>
+    </w:pPr>
+  </w:p>
+</w:ftr>
+</file>
+
 <file path=word/footnotes.xml><?xml version="1.0" encoding="utf-8"?>
 <w:footnotes xmlns:wpc="http://schemas.microsoft.com/office/word/2010/wordprocessingCanvas" xmlns:cx="http://schemas.microsoft.com/office/drawing/2014/chartex" xmlns:cx1="http://schemas.microsoft.com/office/drawing/2015/9/8/chartex" xmlns:cx2="http://schemas.microsoft.com/office/drawing/2015/10/21/chartex" xmlns:cx3="http://schemas.microsoft.com/office/drawing/2016/5/9/chartex" xmlns:cx4="http://schemas.microsoft.com/office/drawing/2016/5/10/chartex" xmlns:cx5="http://schemas.microsoft.com/office/drawing/2016/5/11/chartex" xmlns:cx6="http://schemas.microsoft.com/office/drawing/2016/5/12/chartex" xmlns:cx7="http://schemas.microsoft.com/office/drawing/2016/5/13/chartex" xmlns:cx8="http://schemas.microsoft.com/office/drawing/2016/5/14/chartex" xmlns:mc="http://schemas.openxmlformats.org/markup-compatibility/2006" xmlns:aink="http://schemas.microsoft.com/office/drawing/2016/ink" xmlns:am3d="http://schemas.microsoft.com/office/drawing/2017/model3d" xmlns:o="urn:schemas-microsoft-com:office:office" xmlns:r="http://schemas.openxmlformats.org/officeDocument/2006/relationships" xmlns:m="http://schemas.openxmlformats.org/officeDocument/2006/math" xmlns:v="urn:schemas-microsoft-com:vml" xmlns:wp14="http://schemas.microsoft.com/office/word/2010/wordprocessingDrawing" xmlns:wp="http://schemas.openxmlformats.org/drawingml/2006/wordprocessingDrawing" xmlns:w10="urn:schemas-microsoft-com:office:word" xmlns:w="http://schemas.openxmlformats.org/wordprocessingml/2006/main" xmlns:w14="http://schemas.microsoft.com/office/word/2010/wordml" xmlns:w15="http://schemas.microsoft.com/office/word/2012/wordml" xmlns:w16cid="http://schemas.microsoft.com/office/word/2016/wordml/cid" xmlns:w16se="http://schemas.microsoft.com/office/word/2015/wordml/symex" xmlns:wpg="http://schemas.microsoft.com/office/word/2010/wordprocessingGroup" xmlns:wpi="http://schemas.microsoft.com/office/word/2010/wordprocessingInk" xmlns:wne="http://schemas.microsoft.com/office/word/2006/wordml" xmlns:wps="http://schemas.microsoft.com/office/word/2010/wordprocessingShape" mc:Ignorable="w14 w15 w16se w16cid wp14">
   <w:footnote w:type="separator" w:id="-1">
@@ -6882,6 +7113,16 @@
 </file>
 
 <file path=word/header1.xml><?xml version="1.0" encoding="utf-8"?>
+<w:hdr xmlns:wpc="http://schemas.microsoft.com/office/word/2010/wordprocessingCanvas" xmlns:cx="http://schemas.microsoft.com/office/drawing/2014/chartex" xmlns:cx1="http://schemas.microsoft.com/office/drawing/2015/9/8/chartex" xmlns:cx2="http://schemas.microsoft.com/office/drawing/2015/10/21/chartex" xmlns:cx3="http://schemas.microsoft.com/office/drawing/2016/5/9/chartex" xmlns:cx4="http://schemas.microsoft.com/office/drawing/2016/5/10/chartex" xmlns:cx5="http://schemas.microsoft.com/office/drawing/2016/5/11/chartex" xmlns:cx6="http://schemas.microsoft.com/office/drawing/2016/5/12/chartex" xmlns:cx7="http://schemas.microsoft.com/office/drawing/2016/5/13/chartex" xmlns:cx8="http://schemas.microsoft.com/office/drawing/2016/5/14/chartex" xmlns:mc="http://schemas.openxmlformats.org/markup-compatibility/2006" xmlns:aink="http://schemas.microsoft.com/office/drawing/2016/ink" xmlns:am3d="http://schemas.microsoft.com/office/drawing/2017/model3d" xmlns:o="urn:schemas-microsoft-com:office:office" xmlns:r="http://schemas.openxmlformats.org/officeDocument/2006/relationships" xmlns:m="http://schemas.openxmlformats.org/officeDocument/2006/math" xmlns:v="urn:schemas-microsoft-com:vml" xmlns:wp14="http://schemas.microsoft.com/office/word/2010/wordprocessingDrawing" xmlns:wp="http://schemas.openxmlformats.org/drawingml/2006/wordprocessingDrawing" xmlns:w10="urn:schemas-microsoft-com:office:word" xmlns:w="http://schemas.openxmlformats.org/wordprocessingml/2006/main" xmlns:w14="http://schemas.microsoft.com/office/word/2010/wordml" xmlns:w15="http://schemas.microsoft.com/office/word/2012/wordml" xmlns:w16cid="http://schemas.microsoft.com/office/word/2016/wordml/cid" xmlns:w16se="http://schemas.microsoft.com/office/word/2015/wordml/symex" xmlns:wpg="http://schemas.microsoft.com/office/word/2010/wordprocessingGroup" xmlns:wpi="http://schemas.microsoft.com/office/word/2010/wordprocessingInk" xmlns:wne="http://schemas.microsoft.com/office/word/2006/wordml" xmlns:wps="http://schemas.microsoft.com/office/word/2010/wordprocessingShape" mc:Ignorable="w14 w15 w16se w16cid wp14">
+  <w:p>
+    <w:pPr>
+      <w:pStyle w:val="En-tte"/>
+    </w:pPr>
+  </w:p>
+</w:hdr>
+</file>
+
+<file path=word/header2.xml><?xml version="1.0" encoding="utf-8"?>
 <w:hdr xmlns:wpc="http://schemas.microsoft.com/office/word/2010/wordprocessingCanvas" xmlns:cx="http://schemas.microsoft.com/office/drawing/2014/chartex" xmlns:cx1="http://schemas.microsoft.com/office/drawing/2015/9/8/chartex" xmlns:cx2="http://schemas.microsoft.com/office/drawing/2015/10/21/chartex" xmlns:cx3="http://schemas.microsoft.com/office/drawing/2016/5/9/chartex" xmlns:cx4="http://schemas.microsoft.com/office/drawing/2016/5/10/chartex" xmlns:cx5="http://schemas.microsoft.com/office/drawing/2016/5/11/chartex" xmlns:cx6="http://schemas.microsoft.com/office/drawing/2016/5/12/chartex" xmlns:cx7="http://schemas.microsoft.com/office/drawing/2016/5/13/chartex" xmlns:cx8="http://schemas.microsoft.com/office/drawing/2016/5/14/chartex" xmlns:mc="http://schemas.openxmlformats.org/markup-compatibility/2006" xmlns:aink="http://schemas.microsoft.com/office/drawing/2016/ink" xmlns:am3d="http://schemas.microsoft.com/office/drawing/2017/model3d" xmlns:o="urn:schemas-microsoft-com:office:office" xmlns:r="http://schemas.openxmlformats.org/officeDocument/2006/relationships" xmlns:m="http://schemas.openxmlformats.org/officeDocument/2006/math" xmlns:v="urn:schemas-microsoft-com:vml" xmlns:wp14="http://schemas.microsoft.com/office/word/2010/wordprocessingDrawing" xmlns:wp="http://schemas.openxmlformats.org/drawingml/2006/wordprocessingDrawing" xmlns:w10="urn:schemas-microsoft-com:office:word" xmlns:w="http://schemas.openxmlformats.org/wordprocessingml/2006/main" xmlns:w14="http://schemas.microsoft.com/office/word/2010/wordml" xmlns:w15="http://schemas.microsoft.com/office/word/2012/wordml" xmlns:w16cid="http://schemas.microsoft.com/office/word/2016/wordml/cid" xmlns:w16se="http://schemas.microsoft.com/office/word/2015/wordml/symex" xmlns:wpg="http://schemas.microsoft.com/office/word/2010/wordprocessingGroup" xmlns:wpi="http://schemas.microsoft.com/office/word/2010/wordprocessingInk" xmlns:wne="http://schemas.microsoft.com/office/word/2006/wordml" xmlns:wps="http://schemas.microsoft.com/office/word/2010/wordprocessingShape" mc:Ignorable="w14 w15 w16se w16cid wp14">
   <w:p>
     <w:pPr>
@@ -7184,6 +7425,16 @@
         </mc:Fallback>
       </mc:AlternateContent>
     </w:r>
+  </w:p>
+</w:hdr>
+</file>
+
+<file path=word/header3.xml><?xml version="1.0" encoding="utf-8"?>
+<w:hdr xmlns:wpc="http://schemas.microsoft.com/office/word/2010/wordprocessingCanvas" xmlns:cx="http://schemas.microsoft.com/office/drawing/2014/chartex" xmlns:cx1="http://schemas.microsoft.com/office/drawing/2015/9/8/chartex" xmlns:cx2="http://schemas.microsoft.com/office/drawing/2015/10/21/chartex" xmlns:cx3="http://schemas.microsoft.com/office/drawing/2016/5/9/chartex" xmlns:cx4="http://schemas.microsoft.com/office/drawing/2016/5/10/chartex" xmlns:cx5="http://schemas.microsoft.com/office/drawing/2016/5/11/chartex" xmlns:cx6="http://schemas.microsoft.com/office/drawing/2016/5/12/chartex" xmlns:cx7="http://schemas.microsoft.com/office/drawing/2016/5/13/chartex" xmlns:cx8="http://schemas.microsoft.com/office/drawing/2016/5/14/chartex" xmlns:mc="http://schemas.openxmlformats.org/markup-compatibility/2006" xmlns:aink="http://schemas.microsoft.com/office/drawing/2016/ink" xmlns:am3d="http://schemas.microsoft.com/office/drawing/2017/model3d" xmlns:o="urn:schemas-microsoft-com:office:office" xmlns:r="http://schemas.openxmlformats.org/officeDocument/2006/relationships" xmlns:m="http://schemas.openxmlformats.org/officeDocument/2006/math" xmlns:v="urn:schemas-microsoft-com:vml" xmlns:wp14="http://schemas.microsoft.com/office/word/2010/wordprocessingDrawing" xmlns:wp="http://schemas.openxmlformats.org/drawingml/2006/wordprocessingDrawing" xmlns:w10="urn:schemas-microsoft-com:office:word" xmlns:w="http://schemas.openxmlformats.org/wordprocessingml/2006/main" xmlns:w14="http://schemas.microsoft.com/office/word/2010/wordml" xmlns:w15="http://schemas.microsoft.com/office/word/2012/wordml" xmlns:w16cid="http://schemas.microsoft.com/office/word/2016/wordml/cid" xmlns:w16se="http://schemas.microsoft.com/office/word/2015/wordml/symex" xmlns:wpg="http://schemas.microsoft.com/office/word/2010/wordprocessingGroup" xmlns:wpi="http://schemas.microsoft.com/office/word/2010/wordprocessingInk" xmlns:wne="http://schemas.microsoft.com/office/word/2006/wordml" xmlns:wps="http://schemas.microsoft.com/office/word/2010/wordprocessingShape" mc:Ignorable="w14 w15 w16se w16cid wp14">
+  <w:p>
+    <w:pPr>
+      <w:pStyle w:val="En-tte"/>
+    </w:pPr>
   </w:p>
 </w:hdr>
 </file>
@@ -7741,6 +7992,33 @@
       <w:shd w:val="clear" w:color="auto" w:fill="E1DFDD"/>
     </w:rPr>
   </w:style>
+  <w:style w:type="paragraph" w:styleId="Textedebulles">
+    <w:name w:val="Balloon Text"/>
+    <w:basedOn w:val="Normal"/>
+    <w:link w:val="TextedebullesCar"/>
+    <w:uiPriority w:val="99"/>
+    <w:semiHidden/>
+    <w:unhideWhenUsed/>
+    <w:rsid w:val="001922DF"/>
+    <w:rPr>
+      <w:rFonts w:ascii="Segoe UI" w:hAnsi="Segoe UI" w:cs="Segoe UI"/>
+      <w:sz w:val="18"/>
+      <w:szCs w:val="18"/>
+    </w:rPr>
+  </w:style>
+  <w:style w:type="character" w:customStyle="1" w:styleId="TextedebullesCar">
+    <w:name w:val="Texte de bulles Car"/>
+    <w:basedOn w:val="Policepardfaut"/>
+    <w:link w:val="Textedebulles"/>
+    <w:uiPriority w:val="99"/>
+    <w:semiHidden/>
+    <w:rsid w:val="001922DF"/>
+    <w:rPr>
+      <w:rFonts w:ascii="Segoe UI" w:eastAsia="Times New Roman" w:hAnsi="Segoe UI" w:cs="Segoe UI"/>
+      <w:sz w:val="18"/>
+      <w:szCs w:val="18"/>
+    </w:rPr>
+  </w:style>
 </w:styles>
 </file>
 
@@ -8044,7 +8322,7 @@
 </file>
 
 <file path=customXml/itemProps1.xml><?xml version="1.0" encoding="utf-8"?>
-<ds:datastoreItem xmlns:ds="http://schemas.openxmlformats.org/officeDocument/2006/customXml" ds:itemID="{9ADCB6C8-926D-4F37-9D0D-32C7AC0A3C2F}">
+<ds:datastoreItem xmlns:ds="http://schemas.openxmlformats.org/officeDocument/2006/customXml" ds:itemID="{7795DDB1-BCFB-4AC9-84FA-8727A37385C9}">
   <ds:schemaRefs>
     <ds:schemaRef ds:uri="http://schemas.openxmlformats.org/officeDocument/2006/bibliography"/>
   </ds:schemaRefs>

</xml_diff>